<commit_message>
fixes to jsi profile from tomaz.erjavec@ijs.si
</commit_message>
<xml_diff>
--- a/profiles/jsi/docx/template.docx
+++ b/profiles/jsi/docx/template.docx
@@ -64,7 +64,13 @@
         <w:pStyle w:val="Date"/>
       </w:pPr>
       <w:r>
-        <w:t>2014-01-25</w:t>
+        <w:t>2014-02-</w:t>
+      </w:r>
+      <w:r>
+        <w:t>0</w:t>
+      </w:r>
+      <w:r>
+        <w:t>3</w:t>
       </w:r>
     </w:p>
     <w:p>
@@ -74,7 +80,7 @@
           <w:lang w:val="en-GB"/>
         </w:rPr>
       </w:pPr>
-      <w:bookmarkStart w:id="0" w:name="_Toc378364379"/>
+      <w:bookmarkStart w:id="0" w:name="_Toc379023616"/>
       <w:r>
         <w:rPr>
           <w:lang w:val="en-GB"/>
@@ -243,6 +249,24 @@
         </w:rPr>
         <w:t xml:space="preserve">. </w:t>
       </w:r>
+      <w:r>
+        <w:rPr>
+          <w:lang w:val="en-GB"/>
+        </w:rPr>
+        <w:t xml:space="preserve"> </w:t>
+      </w:r>
+      <w:r>
+        <w:rPr>
+          <w:lang w:val="en-GB"/>
+        </w:rPr>
+        <w:t>How Word structures are converted to TEI is here explained only briefly; to see the details it is best to compare the Word document with the generated TEI one.</w:t>
+      </w:r>
+      <w:r>
+        <w:rPr>
+          <w:lang w:val="en-GB"/>
+        </w:rPr>
+        <w:t xml:space="preserve"> </w:t>
+      </w:r>
     </w:p>
     <w:p>
       <w:pPr>
@@ -277,6 +301,94 @@
         <w:rPr>
           <w:lang w:val="en-GB"/>
         </w:rPr>
+        <w:t xml:space="preserve">In this document we give as examples </w:t>
+      </w:r>
+      <w:r>
+        <w:rPr>
+          <w:lang w:val="en-GB"/>
+        </w:rPr>
+        <w:t xml:space="preserve">the actual Word styles used, </w:t>
+      </w:r>
+      <w:r>
+        <w:rPr>
+          <w:lang w:val="en-GB"/>
+        </w:rPr>
+        <w:t xml:space="preserve">and when we refer to them, they </w:t>
+      </w:r>
+      <w:r>
+        <w:rPr>
+          <w:lang w:val="en-GB"/>
+        </w:rPr>
+        <w:t xml:space="preserve">are set in </w:t>
+      </w:r>
+      <w:r>
+        <w:rPr>
+          <w:i/>
+          <w:lang w:val="en-GB"/>
+        </w:rPr>
+        <w:t>italic</w:t>
+      </w:r>
+      <w:r>
+        <w:rPr>
+          <w:lang w:val="en-GB"/>
+        </w:rPr>
+        <w:t xml:space="preserve">, e.g. the style </w:t>
+      </w:r>
+      <w:r>
+        <w:rPr>
+          <w:i/>
+          <w:lang w:val="en-GB"/>
+        </w:rPr>
+        <w:t>Quote</w:t>
+      </w:r>
+      <w:r>
+        <w:rPr>
+          <w:lang w:val="en-GB"/>
+        </w:rPr>
+        <w:t>.</w:t>
+      </w:r>
+      <w:r>
+        <w:rPr>
+          <w:lang w:val="en-GB"/>
+        </w:rPr>
+        <w:t xml:space="preserve"> To give TEI structures that these styles are converted to we use XPath and underline them</w:t>
+      </w:r>
+      <w:r>
+        <w:rPr>
+          <w:lang w:val="en-GB"/>
+        </w:rPr>
+        <w:t xml:space="preserve">, </w:t>
+      </w:r>
+      <w:r>
+        <w:rPr>
+          <w:lang w:val="en-GB"/>
+        </w:rPr>
+        <w:t xml:space="preserve">for &lt;note place="left"&gt; we write </w:t>
+      </w:r>
+      <w:r>
+        <w:rPr>
+          <w:u w:val="single"/>
+          <w:lang w:val="en-GB"/>
+        </w:rPr>
+        <w:t>note[@place = "left"]</w:t>
+      </w:r>
+      <w:r>
+        <w:rPr>
+          <w:lang w:val="en-GB"/>
+        </w:rPr>
+        <w:t>.</w:t>
+      </w:r>
+    </w:p>
+    <w:p>
+      <w:pPr>
+        <w:rPr>
+          <w:lang w:val="en-GB"/>
+        </w:rPr>
+      </w:pPr>
+      <w:r>
+        <w:rPr>
+          <w:lang w:val="en-GB"/>
+        </w:rPr>
         <w:t>To get the best TEI results from a Word document using this profile:</w:t>
       </w:r>
     </w:p>
@@ -295,37 +407,25 @@
         <w:rPr>
           <w:lang w:val="en-GB"/>
         </w:rPr>
-        <w:t xml:space="preserve">The </w:t>
-      </w:r>
-      <w:r>
-        <w:rPr>
-          <w:lang w:val="en-GB"/>
-        </w:rPr>
-        <w:t xml:space="preserve">conversion heavily depends on using </w:t>
-      </w:r>
-      <w:r>
-        <w:rPr>
-          <w:lang w:val="en-GB"/>
-        </w:rPr>
-        <w:t xml:space="preserve">Word styles, </w:t>
-      </w:r>
-      <w:r>
-        <w:rPr>
-          <w:lang w:val="en-GB"/>
-        </w:rPr>
-        <w:t>so using “raw” formatting will not work well</w:t>
+        <w:t>Very f</w:t>
+      </w:r>
+      <w:r>
+        <w:rPr>
+          <w:lang w:val="en-GB"/>
+        </w:rPr>
+        <w:t>ancy formatting and esp. layout are not preserved</w:t>
+      </w:r>
+      <w:r>
+        <w:rPr>
+          <w:lang w:val="en-GB"/>
+        </w:rPr>
+        <w:t xml:space="preserve"> in the TEI</w:t>
       </w:r>
       <w:r>
         <w:rPr>
           <w:lang w:val="en-GB"/>
         </w:rPr>
         <w:t>.</w:t>
-      </w:r>
-      <w:r>
-        <w:rPr>
-          <w:lang w:val="en-GB"/>
-        </w:rPr>
-        <w:t xml:space="preserve"> Fancy formatting and esp. layout are not preserved.</w:t>
       </w:r>
     </w:p>
     <w:p>
@@ -343,7 +443,61 @@
         <w:rPr>
           <w:lang w:val="en-GB"/>
         </w:rPr>
-        <w:t>The text before the first heading goes to the element &lt;front&gt;, with styles Title, Subtitle, Author and Date being mapped to appropriate TEI elements. The rest of the text in this division ignored; the first heading and the rest becomes &lt;body&gt;.</w:t>
+        <w:t xml:space="preserve">The </w:t>
+      </w:r>
+      <w:r>
+        <w:rPr>
+          <w:lang w:val="en-GB"/>
+        </w:rPr>
+        <w:t xml:space="preserve">conversion heavily depends on using </w:t>
+      </w:r>
+      <w:r>
+        <w:rPr>
+          <w:lang w:val="en-GB"/>
+        </w:rPr>
+        <w:t xml:space="preserve">Word styles, </w:t>
+      </w:r>
+      <w:r>
+        <w:rPr>
+          <w:lang w:val="en-GB"/>
+        </w:rPr>
+        <w:t>so using “raw” formatting will not work well</w:t>
+      </w:r>
+      <w:r>
+        <w:rPr>
+          <w:lang w:val="en-GB"/>
+        </w:rPr>
+        <w:t>.</w:t>
+      </w:r>
+      <w:r>
+        <w:rPr>
+          <w:lang w:val="en-GB"/>
+        </w:rPr>
+        <w:t xml:space="preserve"> </w:t>
+      </w:r>
+      <w:r>
+        <w:rPr>
+          <w:lang w:val="en-GB"/>
+        </w:rPr>
+        <w:t xml:space="preserve"> The styles are here visually distinguished in a certain way, but changing their appearance</w:t>
+      </w:r>
+      <w:r>
+        <w:rPr>
+          <w:lang w:val="en-GB"/>
+        </w:rPr>
+        <w:t xml:space="preserve"> to better suit individual use does not affect the conversion</w:t>
+      </w:r>
+      <w:r>
+        <w:rPr>
+          <w:lang w:val="en-GB"/>
+        </w:rPr>
+        <w:t>. Styles that are not used can be also deleted, to have less clutter in the Style gallery.</w:t>
+      </w:r>
+      <w:r>
+        <w:rPr>
+          <w:lang w:val="en-GB"/>
+        </w:rPr>
+        <w:t xml:space="preserve"> Please note that English style names should be used; the conversion does currently not support styles names in other languages.</w:t>
       </w:r>
     </w:p>
     <w:p>
@@ -361,68 +515,38 @@
         <w:rPr>
           <w:lang w:val="en-GB"/>
         </w:rPr>
-        <w:t xml:space="preserve">Some styles get extra processing, e.g. a series of paragraphs </w:t>
-      </w:r>
-      <w:r>
-        <w:rPr>
-          <w:lang w:val="en-GB"/>
-        </w:rPr>
-        <w:t xml:space="preserve">of style </w:t>
+        <w:t>For repetitive tasks (e.g. marking various types of names) it is convenient to define keyboard shortcuts</w:t>
+      </w:r>
+      <w:r>
+        <w:rPr>
+          <w:lang w:val="en-GB"/>
+        </w:rPr>
+        <w:t xml:space="preserve">; if only one style (e.g. </w:t>
       </w:r>
       <w:r>
         <w:rPr>
           <w:i/>
           <w:lang w:val="en-GB"/>
         </w:rPr>
-        <w:t>Bibliography</w:t>
-      </w:r>
-      <w:r>
-        <w:rPr>
-          <w:lang w:val="en-GB"/>
-        </w:rPr>
-        <w:t xml:space="preserve"> are converted into a </w:t>
-      </w:r>
-      <w:r>
-        <w:rPr>
-          <w:lang w:val="en-GB"/>
-        </w:rPr>
-        <w:t>&lt;</w:t>
-      </w:r>
-      <w:r>
-        <w:rPr>
-          <w:lang w:val="en-GB"/>
-        </w:rPr>
-        <w:t>listBi</w:t>
-      </w:r>
-      <w:r>
-        <w:rPr>
-          <w:lang w:val="en-GB"/>
-        </w:rPr>
-        <w:t>b</w:t>
-      </w:r>
-      <w:r>
-        <w:rPr>
-          <w:lang w:val="en-GB"/>
-        </w:rPr>
-        <w:t>l</w:t>
-      </w:r>
-      <w:r>
-        <w:rPr>
-          <w:lang w:val="en-GB"/>
-        </w:rPr>
-        <w:t>&gt;</w:t>
-      </w:r>
-      <w:r>
-        <w:rPr>
-          <w:lang w:val="en-GB"/>
-        </w:rPr>
-        <w:t xml:space="preserve"> </w:t>
-      </w:r>
-      <w:r>
-        <w:rPr>
-          <w:lang w:val="en-GB"/>
-        </w:rPr>
-        <w:t>containing &lt;bibl&gt; elements.</w:t>
+        <w:t>tei:name</w:t>
+      </w:r>
+      <w:r>
+        <w:rPr>
+          <w:lang w:val="en-GB"/>
+        </w:rPr>
+        <w:t xml:space="preserve">) is being repeatedly </w:t>
+      </w:r>
+      <w:r>
+        <w:rPr>
+          <w:lang w:val="en-GB"/>
+        </w:rPr>
+        <w:t>applied</w:t>
+      </w:r>
+      <w:r>
+        <w:rPr>
+          <w:lang w:val="en-GB"/>
+        </w:rPr>
+        <w:t>, then CTRL-Y works as well.</w:t>
       </w:r>
     </w:p>
     <w:p>
@@ -440,73 +564,7 @@
         <w:rPr>
           <w:lang w:val="en-GB"/>
         </w:rPr>
-        <w:t xml:space="preserve">Styles starting with </w:t>
-      </w:r>
-      <w:r>
-        <w:rPr>
-          <w:i/>
-          <w:lang w:val="en-GB"/>
-        </w:rPr>
-        <w:t>tei:</w:t>
-      </w:r>
-      <w:r>
-        <w:rPr>
-          <w:lang w:val="en-GB"/>
-        </w:rPr>
-        <w:t xml:space="preserve"> are substituted by their TEI element</w:t>
-      </w:r>
-      <w:r>
-        <w:rPr>
-          <w:lang w:val="en-GB"/>
-        </w:rPr>
-        <w:t xml:space="preserve">, as explained in the Section on </w:t>
-      </w:r>
-      <w:r>
-        <w:rPr>
-          <w:lang w:val="en-GB"/>
-        </w:rPr>
-        <w:fldChar w:fldCharType="begin"/>
-      </w:r>
-      <w:r>
-        <w:rPr>
-          <w:lang w:val="en-GB"/>
-        </w:rPr>
-        <w:instrText xml:space="preserve"> REF _Ref357527304 \h </w:instrText>
-      </w:r>
-      <w:r>
-        <w:rPr>
-          <w:lang w:val="en-GB"/>
-        </w:rPr>
-      </w:r>
-      <w:r>
-        <w:rPr>
-          <w:lang w:val="en-GB"/>
-        </w:rPr>
-        <w:fldChar w:fldCharType="separate"/>
-      </w:r>
-      <w:r>
-        <w:rPr>
-          <w:lang w:val="en-GB"/>
-        </w:rPr>
-        <w:t>TEI element</w:t>
-      </w:r>
-      <w:r>
-        <w:rPr>
-          <w:lang w:val="en-GB"/>
-        </w:rPr>
-        <w:fldChar w:fldCharType="end"/>
-      </w:r>
-      <w:r>
-        <w:rPr>
-          <w:lang w:val="en-GB"/>
-        </w:rPr>
-        <w:t>s</w:t>
-      </w:r>
-      <w:r>
-        <w:rPr>
-          <w:lang w:val="en-GB"/>
-        </w:rPr>
-        <w:t>.</w:t>
+        <w:t>The text before the first heading goes to the element &lt;front&gt;, with styles Title, Subtitle, Author and Date being mapped to appropriate TEI elements. The rest of the text in this division ignored; the first heading and the rest becomes &lt;body&gt;.</w:t>
       </w:r>
     </w:p>
     <w:p>
@@ -524,6 +582,173 @@
         <w:rPr>
           <w:lang w:val="en-GB"/>
         </w:rPr>
+        <w:t xml:space="preserve">Some styles get extra processing, e.g. a series of paragraphs </w:t>
+      </w:r>
+      <w:r>
+        <w:rPr>
+          <w:lang w:val="en-GB"/>
+        </w:rPr>
+        <w:t xml:space="preserve">of style </w:t>
+      </w:r>
+      <w:r>
+        <w:rPr>
+          <w:i/>
+          <w:lang w:val="en-GB"/>
+        </w:rPr>
+        <w:t>Bibliography</w:t>
+      </w:r>
+      <w:r>
+        <w:rPr>
+          <w:lang w:val="en-GB"/>
+        </w:rPr>
+        <w:t xml:space="preserve"> are converted into a </w:t>
+      </w:r>
+      <w:r>
+        <w:rPr>
+          <w:u w:val="single"/>
+          <w:lang w:val="en-GB"/>
+        </w:rPr>
+        <w:t>listBi</w:t>
+      </w:r>
+      <w:r>
+        <w:rPr>
+          <w:u w:val="single"/>
+          <w:lang w:val="en-GB"/>
+        </w:rPr>
+        <w:t>b</w:t>
+      </w:r>
+      <w:r>
+        <w:rPr>
+          <w:u w:val="single"/>
+          <w:lang w:val="en-GB"/>
+        </w:rPr>
+        <w:t>l</w:t>
+      </w:r>
+      <w:r>
+        <w:rPr>
+          <w:lang w:val="en-GB"/>
+        </w:rPr>
+        <w:t xml:space="preserve"> </w:t>
+      </w:r>
+      <w:r>
+        <w:rPr>
+          <w:lang w:val="en-GB"/>
+        </w:rPr>
+        <w:t xml:space="preserve">element containing a series of </w:t>
+      </w:r>
+      <w:r>
+        <w:rPr>
+          <w:u w:val="single"/>
+          <w:lang w:val="en-GB"/>
+        </w:rPr>
+        <w:t>bibl</w:t>
+      </w:r>
+      <w:r>
+        <w:rPr>
+          <w:lang w:val="en-GB"/>
+        </w:rPr>
+        <w:t xml:space="preserve"> elements.</w:t>
+      </w:r>
+    </w:p>
+    <w:p>
+      <w:pPr>
+        <w:pStyle w:val="ListParagraph"/>
+        <w:numPr>
+          <w:ilvl w:val="0"/>
+          <w:numId w:val="5"/>
+        </w:numPr>
+        <w:rPr>
+          <w:lang w:val="en-GB"/>
+        </w:rPr>
+      </w:pPr>
+      <w:r>
+        <w:rPr>
+          <w:lang w:val="en-GB"/>
+        </w:rPr>
+        <w:t xml:space="preserve">Styles starting with </w:t>
+      </w:r>
+      <w:r>
+        <w:rPr>
+          <w:i/>
+          <w:lang w:val="en-GB"/>
+        </w:rPr>
+        <w:t>tei:</w:t>
+      </w:r>
+      <w:r>
+        <w:rPr>
+          <w:lang w:val="en-GB"/>
+        </w:rPr>
+        <w:t xml:space="preserve"> are substituted by their TEI element</w:t>
+      </w:r>
+      <w:r>
+        <w:rPr>
+          <w:lang w:val="en-GB"/>
+        </w:rPr>
+        <w:t xml:space="preserve">, as explained in the Section on </w:t>
+      </w:r>
+      <w:r>
+        <w:rPr>
+          <w:lang w:val="en-GB"/>
+        </w:rPr>
+        <w:fldChar w:fldCharType="begin"/>
+      </w:r>
+      <w:r>
+        <w:rPr>
+          <w:lang w:val="en-GB"/>
+        </w:rPr>
+        <w:instrText xml:space="preserve"> REF _Ref357527304 \h </w:instrText>
+      </w:r>
+      <w:r>
+        <w:rPr>
+          <w:lang w:val="en-GB"/>
+        </w:rPr>
+      </w:r>
+      <w:r>
+        <w:rPr>
+          <w:lang w:val="en-GB"/>
+        </w:rPr>
+        <w:fldChar w:fldCharType="separate"/>
+      </w:r>
+      <w:r>
+        <w:rPr>
+          <w:lang w:val="en-GB"/>
+        </w:rPr>
+        <w:t>TEI element</w:t>
+      </w:r>
+      <w:r>
+        <w:rPr>
+          <w:lang w:val="en-GB"/>
+        </w:rPr>
+        <w:fldChar w:fldCharType="end"/>
+      </w:r>
+      <w:r>
+        <w:rPr>
+          <w:lang w:val="en-GB"/>
+        </w:rPr>
+        <w:t>s</w:t>
+      </w:r>
+      <w:r>
+        <w:rPr>
+          <w:lang w:val="en-GB"/>
+        </w:rPr>
+        <w:t>.</w:t>
+      </w:r>
+    </w:p>
+    <w:p>
+      <w:pPr>
+        <w:pStyle w:val="ListParagraph"/>
+        <w:numPr>
+          <w:ilvl w:val="0"/>
+          <w:numId w:val="5"/>
+        </w:numPr>
+        <w:rPr>
+          <w:lang w:val="en-GB"/>
+        </w:rPr>
+      </w:pPr>
+      <w:r>
+        <w:rPr>
+          <w:lang w:val="en-GB"/>
+        </w:rPr>
         <w:t>S</w:t>
       </w:r>
       <w:r>
@@ -534,6 +759,19 @@
       </w:r>
       <w:r>
         <w:rPr>
+          <w:i/>
+          <w:lang w:val="en-GB"/>
+        </w:rPr>
+        <w:t>tei:</w:t>
+      </w:r>
+      <w:r>
+        <w:rPr>
+          <w:lang w:val="en-GB"/>
+        </w:rPr>
+        <w:t xml:space="preserve"> </w:t>
+      </w:r>
+      <w:r>
+        <w:rPr>
           <w:lang w:val="en-GB"/>
         </w:rPr>
         <w:t xml:space="preserve">styles </w:t>
@@ -572,27 +810,29 @@
       </w:r>
       <w:r>
         <w:rPr>
-          <w:lang w:val="en-GB"/>
-        </w:rPr>
-        <w:t>&lt;</w:t>
-      </w:r>
-      <w:r>
-        <w:rPr>
+          <w:u w:val="single"/>
           <w:lang w:val="en-GB"/>
         </w:rPr>
         <w:t>place</w:t>
       </w:r>
       <w:r>
         <w:rPr>
-          <w:lang w:val="en-GB"/>
-        </w:rPr>
-        <w:t xml:space="preserve"> type=’org’&gt;</w:t>
-      </w:r>
-      <w:r>
-        <w:rPr>
-          <w:lang w:val="en-GB"/>
-        </w:rPr>
-        <w:t xml:space="preserve">, </w:t>
+          <w:u w:val="single"/>
+          <w:lang w:val="en-GB"/>
+        </w:rPr>
+        <w:t>[@type=’org’]</w:t>
+      </w:r>
+      <w:r>
+        <w:rPr>
+          <w:lang w:val="en-GB"/>
+        </w:rPr>
+        <w:t>.</w:t>
+      </w:r>
+      <w:r>
+        <w:rPr>
+          <w:lang w:val="en-GB"/>
+        </w:rPr>
+        <w:t xml:space="preserve"> </w:t>
       </w:r>
     </w:p>
     <w:p>
@@ -602,11 +842,12 @@
           <w:lang w:val="en-GB"/>
         </w:rPr>
       </w:pPr>
-      <w:bookmarkStart w:id="1" w:name="_Toc378364380"/>
-      <w:r>
-        <w:rPr>
-          <w:lang w:val="en-GB"/>
-        </w:rPr>
+      <w:bookmarkStart w:id="1" w:name="_Toc379023617"/>
+      <w:r>
+        <w:rPr>
+          <w:lang w:val="en-GB"/>
+        </w:rPr>
+        <w:lastRenderedPageBreak/>
         <w:t>Using s</w:t>
       </w:r>
       <w:r>
@@ -645,164 +886,72 @@
         <w:rPr>
           <w:lang w:val="en-GB"/>
         </w:rPr>
-        <w:t xml:space="preserve">Word to get appropriate TEI elements. The examples give the </w:t>
-      </w:r>
-      <w:r>
-        <w:rPr>
-          <w:lang w:val="en-GB"/>
-        </w:rPr>
-        <w:t xml:space="preserve">actual </w:t>
-      </w:r>
-      <w:r>
-        <w:rPr>
-          <w:lang w:val="en-GB"/>
-        </w:rPr>
-        <w:t>Word styles used</w:t>
-      </w:r>
-      <w:r>
-        <w:rPr>
-          <w:lang w:val="en-GB"/>
-        </w:rPr>
-        <w:t xml:space="preserve">, which are set in </w:t>
-      </w:r>
-      <w:r>
-        <w:rPr>
-          <w:i/>
-          <w:lang w:val="en-GB"/>
-        </w:rPr>
-        <w:t>italic</w:t>
-      </w:r>
-      <w:r>
-        <w:rPr>
-          <w:lang w:val="en-GB"/>
-        </w:rPr>
-        <w:t xml:space="preserve">. </w:t>
-      </w:r>
-      <w:r>
-        <w:rPr>
-          <w:lang w:val="en-GB"/>
-        </w:rPr>
-        <w:t>To give</w:t>
-      </w:r>
-      <w:r>
-        <w:rPr>
-          <w:lang w:val="en-GB"/>
-        </w:rPr>
-        <w:t xml:space="preserve"> TEI structures </w:t>
-      </w:r>
-      <w:r>
-        <w:rPr>
-          <w:lang w:val="en-GB"/>
-        </w:rPr>
-        <w:t xml:space="preserve">that </w:t>
-      </w:r>
-      <w:r>
-        <w:rPr>
-          <w:lang w:val="en-GB"/>
-        </w:rPr>
-        <w:t xml:space="preserve">these styles </w:t>
-      </w:r>
-      <w:r>
-        <w:rPr>
-          <w:lang w:val="en-GB"/>
-        </w:rPr>
-        <w:t xml:space="preserve">are </w:t>
-      </w:r>
-      <w:r>
-        <w:rPr>
-          <w:lang w:val="en-GB"/>
-        </w:rPr>
-        <w:t>co</w:t>
-      </w:r>
-      <w:r>
-        <w:rPr>
-          <w:lang w:val="en-GB"/>
-        </w:rPr>
-        <w:t>n</w:t>
-      </w:r>
-      <w:r>
-        <w:rPr>
-          <w:lang w:val="en-GB"/>
-        </w:rPr>
-        <w:t>vert</w:t>
-      </w:r>
-      <w:r>
-        <w:rPr>
-          <w:lang w:val="en-GB"/>
-        </w:rPr>
-        <w:t>ed</w:t>
-      </w:r>
-      <w:r>
-        <w:rPr>
-          <w:lang w:val="en-GB"/>
-        </w:rPr>
-        <w:t xml:space="preserve"> to we use XPath</w:t>
-      </w:r>
-      <w:r>
-        <w:rPr>
-          <w:lang w:val="en-GB"/>
-        </w:rPr>
-        <w:t xml:space="preserve"> and underline them</w:t>
-      </w:r>
-      <w:r>
-        <w:rPr>
-          <w:lang w:val="en-GB"/>
-        </w:rPr>
-        <w:t xml:space="preserve">, e.g. </w:t>
-      </w:r>
-      <w:r>
-        <w:rPr>
-          <w:lang w:val="en-GB"/>
-        </w:rPr>
-        <w:t xml:space="preserve">for &lt;note place="left"&gt; we write </w:t>
+        <w:t>Word t</w:t>
+      </w:r>
+      <w:r>
+        <w:rPr>
+          <w:lang w:val="en-GB"/>
+        </w:rPr>
+        <w:t>o get appropriate TEI elements. The following section explains basic Word formatting (paragraphs, links, text effects) while the next two deal with character level and paragraph level styles. It is important to understand the distinction between the two, because the conversion to TEI is defined in terms of these two levels of style</w:t>
+      </w:r>
+      <w:r>
+        <w:rPr>
+          <w:lang w:val="en-GB"/>
+        </w:rPr>
+        <w:t>s. At the same time, Word does m</w:t>
+      </w:r>
+      <w:r>
+        <w:rPr>
+          <w:lang w:val="en-GB"/>
+        </w:rPr>
+        <w:t xml:space="preserve">agic and can change one type of style to the other, which can lead to bad conversion results. When the TEI </w:t>
+      </w:r>
+      <w:r>
+        <w:rPr>
+          <w:lang w:val="en-GB"/>
+        </w:rPr>
+        <w:t>elements are not as expected</w:t>
+      </w:r>
+      <w:r>
+        <w:rPr>
+          <w:lang w:val="en-GB"/>
+        </w:rPr>
+        <w:t xml:space="preserve"> it often helps to show Word formatting, i.e. pressing the “Show/Hide ¶” button and the Style gallery.</w:t>
+      </w:r>
+    </w:p>
+    <w:p>
+      <w:pPr>
+        <w:pStyle w:val="Heading2"/>
+        <w:rPr>
+          <w:lang w:val="en-GB"/>
+        </w:rPr>
+      </w:pPr>
+      <w:bookmarkStart w:id="2" w:name="_Toc379023618"/>
+      <w:r>
+        <w:rPr>
+          <w:lang w:val="en-GB"/>
+        </w:rPr>
+        <w:t>Basic formatting</w:t>
+      </w:r>
+      <w:bookmarkEnd w:id="2"/>
+    </w:p>
+    <w:p>
+      <w:pPr>
+        <w:rPr>
+          <w:lang w:val="en-GB"/>
+        </w:rPr>
+      </w:pPr>
+      <w:r>
+        <w:rPr>
+          <w:lang w:val="en-GB"/>
+        </w:rPr>
+        <w:t xml:space="preserve">Plain paragraphs are converted to </w:t>
       </w:r>
       <w:r>
         <w:rPr>
           <w:u w:val="single"/>
           <w:lang w:val="en-GB"/>
         </w:rPr>
-        <w:t>note[@place = "left"]</w:t>
-      </w:r>
-      <w:r>
-        <w:rPr>
-          <w:lang w:val="en-GB"/>
-        </w:rPr>
-        <w:t>.</w:t>
-      </w:r>
-    </w:p>
-    <w:p>
-      <w:pPr>
-        <w:pStyle w:val="Heading2"/>
-        <w:rPr>
-          <w:lang w:val="en-GB"/>
-        </w:rPr>
-      </w:pPr>
-      <w:bookmarkStart w:id="2" w:name="_Toc378364381"/>
-      <w:r>
-        <w:rPr>
-          <w:lang w:val="en-GB"/>
-        </w:rPr>
-        <w:t>Basic formatting</w:t>
-      </w:r>
-      <w:bookmarkEnd w:id="2"/>
-    </w:p>
-    <w:p>
-      <w:pPr>
-        <w:rPr>
-          <w:lang w:val="en-GB"/>
-        </w:rPr>
-      </w:pPr>
-      <w:r>
-        <w:rPr>
-          <w:lang w:val="en-GB"/>
-        </w:rPr>
-        <w:t xml:space="preserve">Plain paragraphs are converted to </w:t>
-      </w:r>
-      <w:r>
-        <w:rPr>
-          <w:u w:val="single"/>
-          <w:lang w:val="en-GB"/>
-        </w:rPr>
         <w:t>p</w:t>
       </w:r>
       <w:r>
@@ -853,7 +1002,6 @@
         <w:rPr>
           <w:lang w:val="en-GB"/>
         </w:rPr>
-        <w:lastRenderedPageBreak/>
         <w:t xml:space="preserve">All types of links (to </w:t>
       </w:r>
       <w:hyperlink r:id="rId10" w:history="1">
@@ -944,37 +1092,28 @@
     </w:p>
     <w:p>
       <w:pPr>
-        <w:pStyle w:val="Heading2"/>
-        <w:rPr>
-          <w:lang w:val="en-GB"/>
-        </w:rPr>
-      </w:pPr>
-      <w:bookmarkStart w:id="3" w:name="_Toc378364382"/>
-      <w:r>
-        <w:rPr>
-          <w:lang w:val="en-GB"/>
-        </w:rPr>
-        <w:t>C</w:t>
-      </w:r>
-      <w:r>
-        <w:rPr>
-          <w:lang w:val="en-GB"/>
-        </w:rPr>
-        <w:t>haracter level styles</w:t>
-      </w:r>
-      <w:bookmarkEnd w:id="3"/>
-    </w:p>
-    <w:p>
-      <w:pPr>
-        <w:rPr>
-          <w:lang w:val="en-GB"/>
-        </w:rPr>
-      </w:pPr>
-      <w:r>
-        <w:rPr>
-          <w:lang w:val="en-GB"/>
-        </w:rPr>
-        <w:t xml:space="preserve">Things like </w:t>
+        <w:rPr>
+          <w:lang w:val="en-GB"/>
+        </w:rPr>
+      </w:pPr>
+      <w:r>
+        <w:rPr>
+          <w:lang w:val="en-GB"/>
+        </w:rPr>
+        <w:t xml:space="preserve">Formatting is converted to the value of </w:t>
+      </w:r>
+      <w:r>
+        <w:rPr>
+          <w:u w:val="single"/>
+          <w:lang w:val="en-GB"/>
+        </w:rPr>
+        <w:t>hi/@rend</w:t>
+      </w:r>
+      <w:r>
+        <w:rPr>
+          <w:lang w:val="en-GB"/>
+        </w:rPr>
+        <w:t xml:space="preserve">: </w:t>
       </w:r>
       <w:r>
         <w:rPr>
@@ -1026,20 +1165,43 @@
         <w:rPr>
           <w:lang w:val="en-GB"/>
         </w:rPr>
-        <w:t xml:space="preserve"> are stored as </w:t>
-      </w:r>
-      <w:r>
-        <w:rPr>
-          <w:u w:val="single"/>
-          <w:lang w:val="en-GB"/>
-        </w:rPr>
-        <w:t>hi/@rend</w:t>
-      </w:r>
-      <w:r>
-        <w:rPr>
-          <w:lang w:val="en-GB"/>
-        </w:rPr>
-        <w:t xml:space="preserve">, where more than one style can be used, e.g. </w:t>
+        <w:t xml:space="preserve"> are </w:t>
+      </w:r>
+      <w:r>
+        <w:rPr>
+          <w:lang w:val="en-GB"/>
+        </w:rPr>
+        <w:t>preserved</w:t>
+      </w:r>
+      <w:r>
+        <w:rPr>
+          <w:lang w:val="en-GB"/>
+        </w:rPr>
+        <w:t xml:space="preserve">, </w:t>
+      </w:r>
+      <w:r>
+        <w:rPr>
+          <w:lang w:val="en-GB"/>
+        </w:rPr>
+        <w:t xml:space="preserve">also if </w:t>
+      </w:r>
+      <w:r>
+        <w:rPr>
+          <w:lang w:val="en-GB"/>
+        </w:rPr>
+        <w:t xml:space="preserve">more than one style </w:t>
+      </w:r>
+      <w:r>
+        <w:rPr>
+          <w:lang w:val="en-GB"/>
+        </w:rPr>
+        <w:t xml:space="preserve">is </w:t>
+      </w:r>
+      <w:r>
+        <w:rPr>
+          <w:lang w:val="en-GB"/>
+        </w:rPr>
+        <w:t xml:space="preserve">used, e.g. </w:t>
       </w:r>
       <w:r>
         <w:rPr>
@@ -1054,7 +1216,145 @@
         <w:rPr>
           <w:lang w:val="en-GB"/>
         </w:rPr>
-        <w:t xml:space="preserve">. The exact details, such as the colour of </w:t>
+        <w:t xml:space="preserve">. </w:t>
+      </w:r>
+      <w:r>
+        <w:rPr>
+          <w:lang w:val="en-GB"/>
+        </w:rPr>
+        <w:t>Colours</w:t>
+      </w:r>
+      <w:r>
+        <w:rPr>
+          <w:lang w:val="en-GB"/>
+        </w:rPr>
+        <w:t xml:space="preserve"> are also converted</w:t>
+      </w:r>
+      <w:r>
+        <w:rPr>
+          <w:lang w:val="en-GB"/>
+        </w:rPr>
+        <w:t xml:space="preserve">: </w:t>
+      </w:r>
+      <w:bookmarkStart w:id="3" w:name="_GoBack"/>
+      <w:bookmarkEnd w:id="3"/>
+      <w:r>
+        <w:rPr>
+          <w:highlight w:val="yellow"/>
+          <w:lang w:val="en-GB"/>
+        </w:rPr>
+        <w:t>rumeno ozadje</w:t>
+      </w:r>
+      <w:r>
+        <w:rPr>
+          <w:lang w:val="en-GB"/>
+        </w:rPr>
+        <w:t xml:space="preserve">, </w:t>
+      </w:r>
+      <w:r>
+        <w:rPr>
+          <w:color w:val="FF0000"/>
+        </w:rPr>
+        <w:t>rdeča</w:t>
+      </w:r>
+      <w:r>
+        <w:t xml:space="preserve">, </w:t>
+      </w:r>
+      <w:r>
+        <w:rPr>
+          <w:color w:val="92D050"/>
+        </w:rPr>
+        <w:t>svetlozelena</w:t>
+      </w:r>
+      <w:r>
+        <w:t xml:space="preserve">, </w:t>
+      </w:r>
+      <w:r>
+        <w:rPr>
+          <w:color w:val="C00000"/>
+        </w:rPr>
+        <w:t>temno rdeča</w:t>
+      </w:r>
+      <w:r>
+        <w:t xml:space="preserve">, </w:t>
+      </w:r>
+      <w:r>
+        <w:rPr>
+          <w:color w:val="FFC000"/>
+        </w:rPr>
+        <w:t>oranžna</w:t>
+      </w:r>
+      <w:r>
+        <w:t xml:space="preserve">, </w:t>
+      </w:r>
+      <w:r>
+        <w:rPr>
+          <w:color w:val="FFFF00"/>
+        </w:rPr>
+        <w:t>rumena</w:t>
+      </w:r>
+      <w:r>
+        <w:t xml:space="preserve">, </w:t>
+      </w:r>
+      <w:r>
+        <w:rPr>
+          <w:color w:val="00B0F0"/>
+        </w:rPr>
+        <w:t>svetlo</w:t>
+      </w:r>
+      <w:r>
+        <w:rPr>
+          <w:color w:val="00B0F0"/>
+        </w:rPr>
+        <w:t>modra</w:t>
+      </w:r>
+      <w:r>
+        <w:t xml:space="preserve">, </w:t>
+      </w:r>
+      <w:r>
+        <w:rPr>
+          <w:color w:val="0070C0"/>
+        </w:rPr>
+        <w:t>modra</w:t>
+      </w:r>
+      <w:r>
+        <w:t xml:space="preserve">, </w:t>
+      </w:r>
+      <w:r>
+        <w:rPr>
+          <w:color w:val="7030A0"/>
+        </w:rPr>
+        <w:t xml:space="preserve">vijolična, </w:t>
+      </w:r>
+      <w:r>
+        <w:rPr>
+          <w:b/>
+          <w:i/>
+          <w:color w:val="76923C" w:themeColor="accent3" w:themeShade="BF"/>
+          <w:u w:val="single"/>
+        </w:rPr>
+        <w:t>podčrtana, krepka in n</w:t>
+      </w:r>
+      <w:r>
+        <w:rPr>
+          <w:b/>
+          <w:i/>
+          <w:color w:val="76923C" w:themeColor="accent3" w:themeShade="BF"/>
+          <w:u w:val="single"/>
+        </w:rPr>
+        <w:t>enavadna</w:t>
+      </w:r>
+      <w:r>
+        <w:rPr>
+          <w:lang w:val="en-GB"/>
+        </w:rPr>
+        <w:t xml:space="preserve">. </w:t>
+      </w:r>
+      <w:r>
+        <w:rPr>
+          <w:lang w:val="en-GB"/>
+        </w:rPr>
+        <w:t xml:space="preserve">The exact details, such as the colour of </w:t>
       </w:r>
       <w:r>
         <w:rPr>
@@ -1148,15 +1448,37 @@
     </w:p>
     <w:p>
       <w:pPr>
-        <w:rPr>
-          <w:lang w:val="en-GB"/>
-        </w:rPr>
-      </w:pPr>
-      <w:r>
-        <w:rPr>
-          <w:lang w:val="en-GB"/>
-        </w:rPr>
-        <w:t xml:space="preserve">Inside paragraphs we can also have dates (with the </w:t>
+        <w:pStyle w:val="Heading2"/>
+        <w:rPr>
+          <w:lang w:val="en-GB"/>
+        </w:rPr>
+      </w:pPr>
+      <w:bookmarkStart w:id="4" w:name="_Toc379023619"/>
+      <w:r>
+        <w:rPr>
+          <w:lang w:val="en-GB"/>
+        </w:rPr>
+        <w:t>C</w:t>
+      </w:r>
+      <w:r>
+        <w:rPr>
+          <w:lang w:val="en-GB"/>
+        </w:rPr>
+        <w:t>haracter level styles</w:t>
+      </w:r>
+      <w:bookmarkEnd w:id="4"/>
+    </w:p>
+    <w:p>
+      <w:pPr>
+        <w:rPr>
+          <w:lang w:val="en-GB"/>
+        </w:rPr>
+      </w:pPr>
+      <w:r>
+        <w:rPr>
+          <w:lang w:val="en-GB"/>
+        </w:rPr>
+        <w:t xml:space="preserve">Inside paragraphs we can have dates (with the </w:t>
       </w:r>
       <w:r>
         <w:rPr>
@@ -1234,14 +1556,14 @@
           <w:lang w:val="en-GB"/>
         </w:rPr>
       </w:pPr>
-      <w:bookmarkStart w:id="4" w:name="_Toc378364383"/>
+      <w:bookmarkStart w:id="5" w:name="_Toc379023620"/>
       <w:r>
         <w:rPr>
           <w:lang w:val="en-GB"/>
         </w:rPr>
         <w:t>Paragraph level styles</w:t>
       </w:r>
-      <w:bookmarkEnd w:id="4"/>
+      <w:bookmarkEnd w:id="5"/>
     </w:p>
     <w:p>
       <w:pPr>
@@ -1383,12 +1705,12 @@
       <w:pPr>
         <w:pStyle w:val="Quote"/>
         <w:rPr>
-          <w:lang w:val="en-GB"/>
-        </w:rPr>
-      </w:pPr>
-      <w:r>
-        <w:rPr>
-          <w:lang w:val="en-GB"/>
+          <w:rStyle w:val="teibibl"/>
+        </w:rPr>
+      </w:pPr>
+      <w:r>
+        <w:rPr>
+          <w:rStyle w:val="teibibl"/>
         </w:rPr>
         <w:t>The doer alone learneth.</w:t>
       </w:r>
@@ -1413,14 +1735,14 @@
           <w:lang w:val="en-GB"/>
         </w:rPr>
       </w:pPr>
-      <w:bookmarkStart w:id="5" w:name="_Toc378364384"/>
+      <w:bookmarkStart w:id="6" w:name="_Toc379023621"/>
       <w:r>
         <w:rPr>
           <w:lang w:val="en-GB"/>
         </w:rPr>
         <w:t>Notes</w:t>
       </w:r>
-      <w:bookmarkEnd w:id="5"/>
+      <w:bookmarkEnd w:id="6"/>
     </w:p>
     <w:p>
       <w:pPr>
@@ -1462,9 +1784,10 @@
         <w:rPr>
           <w:lang w:val="en-GB"/>
         </w:rPr>
+        <w:lastRenderedPageBreak/>
         <w:t>Here is a standard footnote</w:t>
       </w:r>
-      <w:bookmarkStart w:id="6" w:name="_Ref378325988"/>
+      <w:bookmarkStart w:id="7" w:name="_Ref378325988"/>
       <w:r>
         <w:rPr>
           <w:rStyle w:val="FootnoteReference"/>
@@ -1472,7 +1795,7 @@
         </w:rPr>
         <w:footnoteReference w:id="1"/>
       </w:r>
-      <w:bookmarkEnd w:id="6"/>
+      <w:bookmarkEnd w:id="7"/>
       <w:r>
         <w:rPr>
           <w:lang w:val="en-GB"/>
@@ -1650,14 +1973,14 @@
           <w:lang w:val="en-GB"/>
         </w:rPr>
       </w:pPr>
-      <w:bookmarkStart w:id="7" w:name="_Toc378364385"/>
+      <w:bookmarkStart w:id="8" w:name="_Toc379023622"/>
       <w:r>
         <w:rPr>
           <w:lang w:val="en-GB"/>
         </w:rPr>
         <w:t>Figures</w:t>
       </w:r>
-      <w:bookmarkEnd w:id="7"/>
+      <w:bookmarkEnd w:id="8"/>
     </w:p>
     <w:p>
       <w:pPr>
@@ -1724,7 +2047,6 @@
         <w:rPr>
           <w:lang w:val="en-GB"/>
         </w:rPr>
-        <w:lastRenderedPageBreak/>
         <w:t xml:space="preserve">The included pictures should be in as high resolution as possible – it is not a good idea to copy &amp; paste them into Word, as this often loses resolution. </w:t>
       </w:r>
       <w:r>
@@ -1996,9 +2318,9 @@
       <w:pPr>
         <w:pStyle w:val="Caption"/>
       </w:pPr>
-      <w:bookmarkStart w:id="8" w:name="_Ref378267425"/>
-      <w:bookmarkStart w:id="9" w:name="_Ref378324575"/>
-      <w:bookmarkStart w:id="10" w:name="_Toc378364446"/>
+      <w:bookmarkStart w:id="9" w:name="_Ref378267425"/>
+      <w:bookmarkStart w:id="10" w:name="_Ref378324575"/>
+      <w:bookmarkStart w:id="11" w:name="_Toc378364446"/>
       <w:r>
         <w:t xml:space="preserve">Figure </w:t>
       </w:r>
@@ -2020,12 +2342,12 @@
       <w:r>
         <w:fldChar w:fldCharType="end"/>
       </w:r>
-      <w:bookmarkEnd w:id="8"/>
+      <w:bookmarkEnd w:id="9"/>
       <w:r>
         <w:t xml:space="preserve"> Some Statistics, as a picture</w:t>
       </w:r>
-      <w:bookmarkEnd w:id="9"/>
       <w:bookmarkEnd w:id="10"/>
+      <w:bookmarkEnd w:id="11"/>
     </w:p>
     <w:p>
       <w:pPr>
@@ -2202,6 +2524,7 @@
           <w:noProof/>
           <w:lang w:eastAsia="sl-SI"/>
         </w:rPr>
+        <w:lastRenderedPageBreak/>
         <w:drawing>
           <wp:inline distT="0" distB="0" distL="0" distR="0" wp14:anchorId="6F27392B" wp14:editId="4EC919A3">
             <wp:extent cx="2143353" cy="1376101"/>
@@ -2304,8 +2627,8 @@
       <w:pPr>
         <w:pStyle w:val="Caption"/>
       </w:pPr>
-      <w:bookmarkStart w:id="11" w:name="_Ref378324989"/>
-      <w:bookmarkStart w:id="12" w:name="_Toc378364447"/>
+      <w:bookmarkStart w:id="12" w:name="_Ref378324989"/>
+      <w:bookmarkStart w:id="13" w:name="_Toc378364447"/>
       <w:r>
         <w:t xml:space="preserve">Figure </w:t>
       </w:r>
@@ -2327,7 +2650,7 @@
       <w:r>
         <w:fldChar w:fldCharType="end"/>
       </w:r>
-      <w:bookmarkEnd w:id="11"/>
+      <w:bookmarkEnd w:id="12"/>
       <w:r>
         <w:t xml:space="preserve"> Two images</w:t>
       </w:r>
@@ -2337,7 +2660,7 @@
       <w:r>
         <w:t xml:space="preserve"> one above the other</w:t>
       </w:r>
-      <w:bookmarkEnd w:id="12"/>
+      <w:bookmarkEnd w:id="13"/>
     </w:p>
     <w:p>
       <w:pPr>
@@ -2351,7 +2674,6 @@
           <w:noProof/>
           <w:lang w:eastAsia="sl-SI"/>
         </w:rPr>
-        <w:lastRenderedPageBreak/>
         <w:drawing>
           <wp:inline distT="0" distB="0" distL="0" distR="0" wp14:anchorId="14281BEE" wp14:editId="61C4254B">
             <wp:extent cx="2142038" cy="1375257"/>
@@ -2446,8 +2768,8 @@
       <w:pPr>
         <w:pStyle w:val="Caption"/>
       </w:pPr>
-      <w:bookmarkStart w:id="13" w:name="_Ref378265695"/>
-      <w:bookmarkStart w:id="14" w:name="_Toc378364448"/>
+      <w:bookmarkStart w:id="14" w:name="_Ref378265695"/>
+      <w:bookmarkStart w:id="15" w:name="_Toc378364448"/>
       <w:r>
         <w:t xml:space="preserve">Figure </w:t>
       </w:r>
@@ -2469,7 +2791,7 @@
       <w:r>
         <w:fldChar w:fldCharType="end"/>
       </w:r>
-      <w:bookmarkEnd w:id="13"/>
+      <w:bookmarkEnd w:id="14"/>
       <w:r>
         <w:t xml:space="preserve"> Two images</w:t>
       </w:r>
@@ -2479,7 +2801,7 @@
       <w:r>
         <w:t>side by side</w:t>
       </w:r>
-      <w:bookmarkEnd w:id="14"/>
+      <w:bookmarkEnd w:id="15"/>
     </w:p>
     <w:p>
       <w:pPr>
@@ -2622,9 +2944,9 @@
       <w:pPr>
         <w:pStyle w:val="Caption"/>
       </w:pPr>
-      <w:bookmarkStart w:id="15" w:name="_Ref378264708"/>
-      <w:bookmarkStart w:id="16" w:name="_Ref378264701"/>
-      <w:bookmarkStart w:id="17" w:name="_Toc378364449"/>
+      <w:bookmarkStart w:id="16" w:name="_Ref378264708"/>
+      <w:bookmarkStart w:id="17" w:name="_Ref378264701"/>
+      <w:bookmarkStart w:id="18" w:name="_Toc378364449"/>
       <w:r>
         <w:t xml:space="preserve">Figure </w:t>
       </w:r>
@@ -2646,20 +2968,19 @@
       <w:r>
         <w:fldChar w:fldCharType="end"/>
       </w:r>
-      <w:bookmarkEnd w:id="15"/>
+      <w:bookmarkEnd w:id="16"/>
       <w:r>
         <w:t xml:space="preserve"> Embedded Excel example</w:t>
       </w:r>
-      <w:bookmarkEnd w:id="16"/>
       <w:bookmarkEnd w:id="17"/>
-    </w:p>
-    <w:p>
-      <w:pPr>
-        <w:rPr>
-          <w:lang w:val="en-GB"/>
-        </w:rPr>
-      </w:pPr>
-      <w:bookmarkStart w:id="18" w:name="_Toc378364386"/>
+      <w:bookmarkEnd w:id="18"/>
+    </w:p>
+    <w:p>
+      <w:pPr>
+        <w:rPr>
+          <w:lang w:val="en-GB"/>
+        </w:rPr>
+      </w:pPr>
       <w:r>
         <w:rPr>
           <w:lang w:val="en-GB"/>
@@ -2733,23 +3054,23 @@
           </wp:inline>
         </w:drawing>
       </w:r>
-      <w:bookmarkStart w:id="19" w:name="_GoBack"/>
+    </w:p>
+    <w:p>
+      <w:pPr>
+        <w:pStyle w:val="Heading2"/>
+        <w:rPr>
+          <w:lang w:val="en-GB"/>
+        </w:rPr>
+      </w:pPr>
+      <w:bookmarkStart w:id="19" w:name="_Toc379023623"/>
+      <w:r>
+        <w:rPr>
+          <w:lang w:val="en-GB"/>
+        </w:rPr>
+        <w:lastRenderedPageBreak/>
+        <w:t>Tables</w:t>
+      </w:r>
       <w:bookmarkEnd w:id="19"/>
-    </w:p>
-    <w:p>
-      <w:pPr>
-        <w:pStyle w:val="Heading2"/>
-        <w:rPr>
-          <w:lang w:val="en-GB"/>
-        </w:rPr>
-      </w:pPr>
-      <w:r>
-        <w:rPr>
-          <w:lang w:val="en-GB"/>
-        </w:rPr>
-        <w:t>Tables</w:t>
-      </w:r>
-      <w:bookmarkEnd w:id="18"/>
     </w:p>
     <w:p>
       <w:pPr>
@@ -4050,7 +4371,6 @@
                 <w:szCs w:val="20"/>
                 <w:lang w:val="en-GB"/>
               </w:rPr>
-              <w:lastRenderedPageBreak/>
               <w:t>Ljubljana</w:t>
             </w:r>
           </w:p>
@@ -4258,7 +4578,7 @@
           <w:lang w:val="en-GB"/>
         </w:rPr>
       </w:pPr>
-      <w:bookmarkStart w:id="24" w:name="_Toc378364387"/>
+      <w:bookmarkStart w:id="24" w:name="_Toc379023624"/>
       <w:r>
         <w:rPr>
           <w:lang w:val="en-GB"/>
@@ -4548,7 +4868,7 @@
           <w:lang w:val="en-GB"/>
         </w:rPr>
       </w:pPr>
-      <w:bookmarkStart w:id="25" w:name="_Toc378364388"/>
+      <w:bookmarkStart w:id="25" w:name="_Toc379023625"/>
       <w:r>
         <w:rPr>
           <w:lang w:val="en-GB"/>
@@ -4643,9 +4963,6 @@
     <w:p>
       <w:pPr>
         <w:pStyle w:val="Bibliography"/>
-        <w:rPr>
-          <w:lang w:val="en-GB"/>
-        </w:rPr>
       </w:pPr>
       <w:r>
         <w:rPr>
@@ -4654,50 +4971,31 @@
         <w:t xml:space="preserve">AUMÜLLER, Jutta: Assimilation: Kontroversen um ein migrationspolitisches Konzept. </w:t>
       </w:r>
       <w:r>
-        <w:rPr>
-          <w:lang w:val="en-GB"/>
-        </w:rPr>
         <w:t>Bielefeld: Transcript Verlag, 2009.</w:t>
       </w:r>
     </w:p>
     <w:p>
       <w:pPr>
         <w:pStyle w:val="Bibliography"/>
-        <w:rPr>
-          <w:lang w:val="en-GB"/>
-        </w:rPr>
-      </w:pPr>
-      <w:r>
-        <w:rPr>
-          <w:lang w:val="en-GB"/>
-        </w:rPr>
+      </w:pPr>
+      <w:r>
         <w:t xml:space="preserve">BAGARIĆ, Marija: Obitelj Kapetanović. V: Pravednici među narodima [online], </w:t>
       </w:r>
       <w:hyperlink r:id="rId17" w:history="1">
         <w:r>
           <w:rPr>
             <w:rStyle w:val="Hyperlink"/>
-            <w:lang w:val="en-GB"/>
           </w:rPr>
           <w:t>http://www.geoskola.hr/hr/projekti/pravednici/kapetanovici.htm</w:t>
         </w:r>
       </w:hyperlink>
       <w:r>
-        <w:rPr>
-          <w:lang w:val="en-GB"/>
-        </w:rPr>
         <w:t xml:space="preserve"> (</w:t>
       </w:r>
       <w:r>
-        <w:rPr>
-          <w:lang w:val="en-GB"/>
-        </w:rPr>
         <w:t xml:space="preserve">Accessed </w:t>
       </w:r>
       <w:r>
-        <w:rPr>
-          <w:lang w:val="en-GB"/>
-        </w:rPr>
         <w:t>27. 9. 2007).</w:t>
       </w:r>
     </w:p>
@@ -4722,7 +5020,7 @@
           <w:lang w:val="en-GB"/>
         </w:rPr>
       </w:pPr>
-      <w:bookmarkStart w:id="26" w:name="_Toc378364389"/>
+      <w:bookmarkStart w:id="26" w:name="_Toc379023626"/>
       <w:r>
         <w:rPr>
           <w:lang w:val="en-GB"/>
@@ -4900,7 +5198,7 @@
         </w:rPr>
       </w:pPr>
       <w:bookmarkStart w:id="27" w:name="_Ref357527304"/>
-      <w:bookmarkStart w:id="28" w:name="_Toc378364390"/>
+      <w:bookmarkStart w:id="28" w:name="_Toc379023627"/>
       <w:r>
         <w:rPr>
           <w:lang w:val="en-GB"/>
@@ -5079,7 +5377,7 @@
           <w:lang w:val="en-GB"/>
         </w:rPr>
       </w:pPr>
-      <w:bookmarkStart w:id="29" w:name="_Toc378364391"/>
+      <w:bookmarkStart w:id="29" w:name="_Toc379023628"/>
       <w:r>
         <w:rPr>
           <w:lang w:val="en-GB"/>
@@ -5227,14 +5525,8 @@
     <w:p>
       <w:pPr>
         <w:pStyle w:val="teicit"/>
-        <w:rPr>
-          <w:lang w:val="en-GB"/>
-        </w:rPr>
-      </w:pPr>
-      <w:r>
-        <w:rPr>
-          <w:lang w:val="en-GB"/>
-        </w:rPr>
+      </w:pPr>
+      <w:r>
         <w:t xml:space="preserve">A spectre is haunting Europe; the spectre of Communism. </w:t>
       </w:r>
       <w:r>
@@ -5348,78 +5640,45 @@
     <w:p>
       <w:pPr>
         <w:pStyle w:val="teilg"/>
-        <w:rPr>
-          <w:lang w:val="en-GB"/>
-        </w:rPr>
-      </w:pPr>
-      <w:r>
-        <w:rPr>
-          <w:lang w:val="en-GB"/>
-        </w:rPr>
+      </w:pPr>
+      <w:r>
         <w:t>There once was a man from Nantucket</w:t>
       </w:r>
     </w:p>
     <w:p>
       <w:pPr>
         <w:pStyle w:val="teilg"/>
-        <w:rPr>
-          <w:lang w:val="en-GB"/>
-        </w:rPr>
-      </w:pPr>
-      <w:r>
-        <w:rPr>
-          <w:lang w:val="en-GB"/>
-        </w:rPr>
+      </w:pPr>
+      <w:r>
         <w:t>Who kept all his cash in a bucket.</w:t>
       </w:r>
     </w:p>
     <w:p>
       <w:pPr>
         <w:pStyle w:val="teilg"/>
-        <w:rPr>
-          <w:lang w:val="en-GB"/>
-        </w:rPr>
       </w:pPr>
     </w:p>
     <w:p>
       <w:pPr>
         <w:pStyle w:val="teilg"/>
-        <w:rPr>
-          <w:lang w:val="en-GB"/>
-        </w:rPr>
-      </w:pPr>
-      <w:r>
-        <w:rPr>
-          <w:lang w:val="en-GB"/>
-        </w:rPr>
+      </w:pPr>
+      <w:r>
         <w:t>But his daughter, named Nan,</w:t>
       </w:r>
     </w:p>
     <w:p>
       <w:pPr>
         <w:pStyle w:val="teilg"/>
-        <w:rPr>
-          <w:lang w:val="en-GB"/>
-        </w:rPr>
-      </w:pPr>
-      <w:r>
-        <w:rPr>
-          <w:lang w:val="en-GB"/>
-        </w:rPr>
+      </w:pPr>
+      <w:r>
         <w:t>Ran away with a man</w:t>
       </w:r>
     </w:p>
     <w:p>
       <w:pPr>
         <w:pStyle w:val="teilg"/>
-        <w:rPr>
-          <w:lang w:val="en-GB"/>
-        </w:rPr>
-      </w:pPr>
-      <w:r>
-        <w:rPr>
-          <w:lang w:val="en-GB"/>
-        </w:rPr>
+      </w:pPr>
+      <w:r>
         <w:t>And as for the bucket, Nantucket.</w:t>
       </w:r>
     </w:p>
@@ -5606,63 +5865,36 @@
     <w:p>
       <w:pPr>
         <w:pStyle w:val="teisp"/>
-        <w:rPr>
-          <w:lang w:val="en-GB"/>
-        </w:rPr>
-      </w:pPr>
-      <w:r>
-        <w:rPr>
-          <w:lang w:val="en-GB"/>
-        </w:rPr>
+      </w:pPr>
+      <w:r>
         <w:t>Polonius</w:t>
       </w:r>
     </w:p>
     <w:p>
       <w:pPr>
         <w:pStyle w:val="teisp"/>
-        <w:rPr>
-          <w:lang w:val="en-GB"/>
-        </w:rPr>
-      </w:pPr>
-      <w:r>
-        <w:rPr>
-          <w:lang w:val="en-GB"/>
-        </w:rPr>
+      </w:pPr>
+      <w:r>
         <w:t xml:space="preserve">Though this be </w:t>
       </w:r>
       <w:r>
-        <w:rPr>
-          <w:lang w:val="en-GB"/>
-        </w:rPr>
         <w:t>madness, yet there is method in</w:t>
       </w:r>
       <w:r>
-        <w:rPr>
-          <w:lang w:val="en-GB"/>
-        </w:rPr>
         <w:t>’t.</w:t>
       </w:r>
     </w:p>
     <w:p>
       <w:pPr>
         <w:pStyle w:val="teisp"/>
-        <w:rPr>
-          <w:lang w:val="en-GB"/>
-        </w:rPr>
-      </w:pPr>
-      <w:r>
-        <w:rPr>
-          <w:lang w:val="en-GB"/>
-        </w:rPr>
+      </w:pPr>
+      <w:r>
         <w:t>Will you walk out of the air, my lord?</w:t>
       </w:r>
     </w:p>
     <w:p>
       <w:pPr>
         <w:pStyle w:val="teisp"/>
-        <w:rPr>
-          <w:lang w:val="en-GB"/>
-        </w:rPr>
       </w:pPr>
     </w:p>
     <w:p>
@@ -5670,28 +5902,16 @@
         <w:pStyle w:val="teisp"/>
         <w:spacing w:before="120" w:after="0"/>
         <w:ind w:left="284"/>
-        <w:rPr>
-          <w:lang w:val="en-GB"/>
-        </w:rPr>
-      </w:pPr>
-      <w:r>
-        <w:rPr>
-          <w:lang w:val="en-GB"/>
-        </w:rPr>
+      </w:pPr>
+      <w:r>
         <w:t>Hamlet</w:t>
       </w:r>
     </w:p>
     <w:p>
       <w:pPr>
         <w:pStyle w:val="teisp"/>
-        <w:rPr>
-          <w:lang w:val="en-GB"/>
-        </w:rPr>
-      </w:pPr>
-      <w:r>
-        <w:rPr>
-          <w:lang w:val="en-GB"/>
-        </w:rPr>
+      </w:pPr>
+      <w:r>
         <w:t>Into my grave.</w:t>
       </w:r>
     </w:p>
@@ -5702,7 +5922,7 @@
           <w:lang w:val="en-GB"/>
         </w:rPr>
       </w:pPr>
-      <w:bookmarkStart w:id="30" w:name="_Toc378364392"/>
+      <w:bookmarkStart w:id="30" w:name="_Toc379023629"/>
       <w:r>
         <w:rPr>
           <w:lang w:val="en-GB"/>
@@ -5909,7 +6129,6 @@
       <w:r>
         <w:rPr>
           <w:rStyle w:val="teiq"/>
-          <w:lang w:val="en-GB"/>
         </w:rPr>
         <w:t>Quoted</w:t>
       </w:r>
@@ -6068,7 +6287,6 @@
       <w:r>
         <w:rPr>
           <w:rStyle w:val="teiname"/>
-          <w:lang w:val="en-GB"/>
         </w:rPr>
         <w:t>Name</w:t>
       </w:r>
@@ -6080,8 +6298,43 @@
       </w:r>
       <w:r>
         <w:rPr>
+          <w:rStyle w:val="teipersName"/>
+        </w:rPr>
+        <w:t>Person</w:t>
+      </w:r>
+      <w:r>
+        <w:rPr>
+          <w:lang w:val="en-GB"/>
+        </w:rPr>
+        <w:t xml:space="preserve"> </w:t>
+      </w:r>
+      <w:r>
+        <w:rPr>
+          <w:lang w:val="en-GB"/>
+        </w:rPr>
+        <w:t xml:space="preserve">text </w:t>
+      </w:r>
+      <w:r>
+        <w:rPr>
+          <w:rStyle w:val="teiplaceName"/>
+        </w:rPr>
+        <w:t>Place</w:t>
+      </w:r>
+      <w:r>
+        <w:rPr>
+          <w:lang w:val="en-GB"/>
+        </w:rPr>
+        <w:t xml:space="preserve"> </w:t>
+      </w:r>
+      <w:r>
+        <w:rPr>
+          <w:lang w:val="en-GB"/>
+        </w:rPr>
+        <w:t xml:space="preserve">text </w:t>
+      </w:r>
+      <w:r>
+        <w:rPr>
           <w:rStyle w:val="teiorgName"/>
-          <w:lang w:val="en-GB"/>
         </w:rPr>
         <w:t>Organisation</w:t>
       </w:r>
@@ -6089,32 +6342,13 @@
         <w:rPr>
           <w:lang w:val="en-GB"/>
         </w:rPr>
-        <w:t xml:space="preserve"> text </w:t>
-      </w:r>
-      <w:r>
-        <w:rPr>
-          <w:rStyle w:val="teipersName"/>
-        </w:rPr>
-        <w:t>Person</w:t>
-      </w:r>
-      <w:r>
-        <w:rPr>
-          <w:lang w:val="en-GB"/>
-        </w:rPr>
-        <w:t xml:space="preserve"> text </w:t>
-      </w:r>
-      <w:r>
-        <w:rPr>
-          <w:rStyle w:val="teiplaceName"/>
-          <w:lang w:val="en-GB"/>
-        </w:rPr>
-        <w:t>Place</w:t>
-      </w:r>
-      <w:r>
-        <w:rPr>
-          <w:lang w:val="en-GB"/>
-        </w:rPr>
-        <w:t xml:space="preserve"> text”.</w:t>
+        <w:t xml:space="preserve"> </w:t>
+      </w:r>
+      <w:r>
+        <w:rPr>
+          <w:lang w:val="en-GB"/>
+        </w:rPr>
+        <w:t>text”.</w:t>
       </w:r>
     </w:p>
     <w:p>
@@ -6219,7 +6453,6 @@
       <w:r>
         <w:rPr>
           <w:rStyle w:val="teidamage"/>
-          <w:lang w:val="en-GB"/>
         </w:rPr>
         <w:t>Damage</w:t>
       </w:r>
@@ -6232,21 +6465,18 @@
       <w:r>
         <w:rPr>
           <w:rStyle w:val="teigap"/>
-          <w:lang w:val="en-GB"/>
         </w:rPr>
         <w:t>G</w:t>
       </w:r>
       <w:r>
         <w:rPr>
           <w:rStyle w:val="teigap"/>
-          <w:lang w:val="en-GB"/>
         </w:rPr>
         <w:t>ap</w:t>
       </w:r>
       <w:r>
         <w:rPr>
           <w:rStyle w:val="teigap"/>
-          <w:lang w:val="en-GB"/>
         </w:rPr>
         <w:t xml:space="preserve"> (description of) </w:t>
       </w:r>
@@ -6259,7 +6489,6 @@
       <w:r>
         <w:rPr>
           <w:rStyle w:val="teisupplied"/>
-          <w:lang w:val="en-GB"/>
         </w:rPr>
         <w:t>Supplied</w:t>
       </w:r>
@@ -6272,7 +6501,6 @@
       <w:r>
         <w:rPr>
           <w:rStyle w:val="teisurplus"/>
-          <w:lang w:val="en-GB"/>
         </w:rPr>
         <w:t>Surplus</w:t>
       </w:r>
@@ -6285,7 +6513,6 @@
       <w:r>
         <w:rPr>
           <w:rStyle w:val="teiunclear"/>
-          <w:lang w:val="en-GB"/>
         </w:rPr>
         <w:t>Unclear</w:t>
       </w:r>
@@ -6560,7 +6787,7 @@
           <w:lang w:val="en-GB"/>
         </w:rPr>
       </w:pPr>
-      <w:bookmarkStart w:id="31" w:name="_Toc378364393"/>
+      <w:bookmarkStart w:id="31" w:name="_Toc379023630"/>
       <w:r>
         <w:rPr>
           <w:lang w:val="en-GB"/>
@@ -6579,237 +6806,307 @@
         <w:rPr>
           <w:lang w:val="en-GB"/>
         </w:rPr>
-        <w:t xml:space="preserve">These elements, used in text-critical editions, are special in that they, when paired, represent two paths through the text of the document; for this reason they are wrapped in a </w:t>
+        <w:t xml:space="preserve">So called Janus (two-faced) </w:t>
+      </w:r>
+      <w:r>
+        <w:rPr>
+          <w:lang w:val="en-GB"/>
+        </w:rPr>
+        <w:t>elements</w:t>
+      </w:r>
+      <w:r>
+        <w:rPr>
+          <w:lang w:val="en-GB"/>
+        </w:rPr>
+        <w:t xml:space="preserve"> are </w:t>
+      </w:r>
+      <w:r>
+        <w:rPr>
+          <w:lang w:val="en-GB"/>
+        </w:rPr>
+        <w:t xml:space="preserve">used </w:t>
+      </w:r>
+      <w:r>
+        <w:rPr>
+          <w:lang w:val="en-GB"/>
+        </w:rPr>
+        <w:t xml:space="preserve">mostly </w:t>
+      </w:r>
+      <w:r>
+        <w:rPr>
+          <w:lang w:val="en-GB"/>
+        </w:rPr>
+        <w:t>in text-critical editions</w:t>
+      </w:r>
+      <w:r>
+        <w:rPr>
+          <w:lang w:val="en-GB"/>
+        </w:rPr>
+        <w:t xml:space="preserve"> and </w:t>
+      </w:r>
+      <w:r>
+        <w:rPr>
+          <w:lang w:val="en-GB"/>
+        </w:rPr>
+        <w:t>are special in that they</w:t>
+      </w:r>
+      <w:r>
+        <w:rPr>
+          <w:lang w:val="en-GB"/>
+        </w:rPr>
+        <w:t xml:space="preserve"> can represent two alternative paths </w:t>
+      </w:r>
+      <w:r>
+        <w:rPr>
+          <w:lang w:val="en-GB"/>
+        </w:rPr>
+        <w:t>through the text of the document</w:t>
+      </w:r>
+      <w:r>
+        <w:rPr>
+          <w:lang w:val="en-GB"/>
+        </w:rPr>
+        <w:t xml:space="preserve">. When taken </w:t>
+      </w:r>
+      <w:r>
+        <w:rPr>
+          <w:lang w:val="en-GB"/>
+        </w:rPr>
+        <w:t xml:space="preserve">as alternative encodings they are </w:t>
+      </w:r>
+      <w:r>
+        <w:rPr>
+          <w:lang w:val="en-GB"/>
+        </w:rPr>
+        <w:t xml:space="preserve">wrapped in a </w:t>
+      </w:r>
+      <w:hyperlink r:id="rId18" w:history="1">
+        <w:r>
+          <w:rPr>
+            <w:rStyle w:val="Hyperlink"/>
+            <w:rFonts w:cstheme="minorBidi"/>
+            <w:lang w:val="en-GB"/>
+          </w:rPr>
+          <w:t>subst</w:t>
+        </w:r>
+      </w:hyperlink>
+      <w:r>
+        <w:rPr>
+          <w:lang w:val="en-GB"/>
+        </w:rPr>
+        <w:t xml:space="preserve"> or </w:t>
+      </w:r>
+      <w:hyperlink r:id="rId19" w:history="1">
+        <w:r>
+          <w:rPr>
+            <w:rStyle w:val="Hyperlink"/>
+            <w:rFonts w:cstheme="minorBidi"/>
+            <w:lang w:val="en-GB"/>
+          </w:rPr>
+          <w:t>choice</w:t>
+        </w:r>
+      </w:hyperlink>
+      <w:r>
+        <w:rPr>
+          <w:lang w:val="en-GB"/>
+        </w:rPr>
+        <w:t xml:space="preserve"> element. </w:t>
+      </w:r>
+      <w:r>
+        <w:rPr>
+          <w:lang w:val="en-GB"/>
+        </w:rPr>
+        <w:t xml:space="preserve">In particular, a contiguous series of </w:t>
       </w:r>
       <w:r>
         <w:rPr>
           <w:u w:val="single"/>
           <w:lang w:val="en-GB"/>
         </w:rPr>
+        <w:t>del</w:t>
+      </w:r>
+      <w:r>
+        <w:rPr>
+          <w:lang w:val="en-GB"/>
+        </w:rPr>
+        <w:t xml:space="preserve"> and</w:t>
+      </w:r>
+      <w:r>
+        <w:rPr>
+          <w:lang w:val="en-GB"/>
+        </w:rPr>
+        <w:t xml:space="preserve"> </w:t>
+      </w:r>
+      <w:r>
+        <w:rPr>
+          <w:u w:val="single"/>
+          <w:lang w:val="en-GB"/>
+        </w:rPr>
+        <w:t>add</w:t>
+      </w:r>
+      <w:r>
+        <w:rPr>
+          <w:lang w:val="en-GB"/>
+        </w:rPr>
+        <w:t xml:space="preserve"> elements gets i</w:t>
+      </w:r>
+      <w:r>
+        <w:rPr>
+          <w:lang w:val="en-GB"/>
+        </w:rPr>
+        <w:t>n the TEI</w:t>
+      </w:r>
+      <w:r>
+        <w:rPr>
+          <w:lang w:val="en-GB"/>
+        </w:rPr>
+        <w:t xml:space="preserve"> </w:t>
+      </w:r>
+      <w:r>
+        <w:rPr>
+          <w:lang w:val="en-GB"/>
+        </w:rPr>
+        <w:t>the</w:t>
+      </w:r>
+      <w:r>
+        <w:rPr>
+          <w:lang w:val="en-GB"/>
+        </w:rPr>
+        <w:t xml:space="preserve"> parent element </w:t>
+      </w:r>
+      <w:r>
+        <w:rPr>
+          <w:u w:val="single"/>
+          <w:lang w:val="en-GB"/>
+        </w:rPr>
         <w:t>subst</w:t>
       </w:r>
       <w:r>
         <w:rPr>
           <w:lang w:val="en-GB"/>
         </w:rPr>
-        <w:t xml:space="preserve"> or </w:t>
+        <w:t xml:space="preserve"> </w:t>
+      </w:r>
+      <w:r>
+        <w:rPr>
+          <w:lang w:val="en-GB"/>
+        </w:rPr>
+        <w:t>, while ordered pair</w:t>
+      </w:r>
+      <w:r>
+        <w:rPr>
+          <w:lang w:val="en-GB"/>
+        </w:rPr>
+        <w:t>s</w:t>
+      </w:r>
+      <w:r>
+        <w:rPr>
+          <w:lang w:val="en-GB"/>
+        </w:rPr>
+        <w:t xml:space="preserve"> of </w:t>
       </w:r>
       <w:r>
         <w:rPr>
           <w:u w:val="single"/>
           <w:lang w:val="en-GB"/>
         </w:rPr>
+        <w:t>abbr</w:t>
+      </w:r>
+      <w:r>
+        <w:rPr>
+          <w:lang w:val="en-GB"/>
+        </w:rPr>
+        <w:t xml:space="preserve"> followed by </w:t>
+      </w:r>
+      <w:r>
+        <w:rPr>
+          <w:u w:val="single"/>
+          <w:lang w:val="en-GB"/>
+        </w:rPr>
+        <w:t>expan</w:t>
+      </w:r>
+      <w:r>
+        <w:rPr>
+          <w:lang w:val="en-GB"/>
+        </w:rPr>
+        <w:t xml:space="preserve">, </w:t>
+      </w:r>
+      <w:r>
+        <w:rPr>
+          <w:u w:val="single"/>
+          <w:lang w:val="en-GB"/>
+        </w:rPr>
+        <w:t>orig</w:t>
+      </w:r>
+      <w:r>
+        <w:rPr>
+          <w:lang w:val="en-GB"/>
+        </w:rPr>
+        <w:t xml:space="preserve"> followed by </w:t>
+      </w:r>
+      <w:r>
+        <w:rPr>
+          <w:u w:val="single"/>
+          <w:lang w:val="en-GB"/>
+        </w:rPr>
+        <w:t>reg</w:t>
+      </w:r>
+      <w:r>
+        <w:rPr>
+          <w:lang w:val="en-GB"/>
+        </w:rPr>
+        <w:t xml:space="preserve"> and </w:t>
+      </w:r>
+      <w:r>
+        <w:rPr>
+          <w:u w:val="single"/>
+          <w:lang w:val="en-GB"/>
+        </w:rPr>
+        <w:t>sic</w:t>
+      </w:r>
+      <w:r>
+        <w:rPr>
+          <w:lang w:val="en-GB"/>
+        </w:rPr>
+        <w:t xml:space="preserve"> followed by </w:t>
+      </w:r>
+      <w:r>
+        <w:rPr>
+          <w:u w:val="single"/>
+          <w:lang w:val="en-GB"/>
+        </w:rPr>
+        <w:t>corr</w:t>
+      </w:r>
+      <w:r>
+        <w:rPr>
+          <w:lang w:val="en-GB"/>
+        </w:rPr>
+        <w:t xml:space="preserve"> get a parent </w:t>
+      </w:r>
+      <w:r>
+        <w:rPr>
+          <w:u w:val="single"/>
+          <w:lang w:val="en-GB"/>
+        </w:rPr>
         <w:t>choice</w:t>
       </w:r>
       <w:r>
         <w:rPr>
           <w:lang w:val="en-GB"/>
         </w:rPr>
-        <w:t xml:space="preserve"> element. </w:t>
-      </w:r>
-      <w:r>
-        <w:rPr>
-          <w:lang w:val="en-GB"/>
-        </w:rPr>
-        <w:t>I</w:t>
-      </w:r>
-      <w:r>
-        <w:rPr>
-          <w:lang w:val="en-GB"/>
-        </w:rPr>
-        <w:t>n the converted TEI</w:t>
+        <w:t xml:space="preserve"> element</w:t>
+      </w:r>
+      <w:r>
+        <w:rPr>
+          <w:lang w:val="en-GB"/>
+        </w:rPr>
+        <w:t>.</w:t>
       </w:r>
       <w:r>
         <w:rPr>
           <w:lang w:val="en-GB"/>
         </w:rPr>
         <w:t xml:space="preserve"> </w:t>
-      </w:r>
-      <w:r>
-        <w:rPr>
-          <w:lang w:val="en-GB"/>
-        </w:rPr>
-        <w:t>t</w:t>
-      </w:r>
-      <w:r>
-        <w:rPr>
-          <w:lang w:val="en-GB"/>
-        </w:rPr>
-        <w:t>he</w:t>
-      </w:r>
-      <w:r>
-        <w:rPr>
-          <w:lang w:val="en-GB"/>
-        </w:rPr>
-        <w:t xml:space="preserve">se </w:t>
-      </w:r>
-      <w:r>
-        <w:rPr>
-          <w:lang w:val="en-GB"/>
-        </w:rPr>
-        <w:t>pairs of elements</w:t>
-      </w:r>
-      <w:r>
-        <w:rPr>
-          <w:lang w:val="en-GB"/>
-        </w:rPr>
-        <w:t xml:space="preserve"> </w:t>
-      </w:r>
-      <w:r>
-        <w:rPr>
-          <w:lang w:val="en-GB"/>
-        </w:rPr>
-        <w:t>will (</w:t>
-      </w:r>
-      <w:r>
-        <w:rPr>
-          <w:lang w:val="en-GB"/>
-        </w:rPr>
-        <w:t xml:space="preserve">when they are </w:t>
-      </w:r>
-      <w:r>
-        <w:rPr>
-          <w:lang w:val="en-GB"/>
-        </w:rPr>
-        <w:t>adjacent)</w:t>
-      </w:r>
-      <w:r>
-        <w:rPr>
-          <w:lang w:val="en-GB"/>
-        </w:rPr>
-        <w:t xml:space="preserve"> </w:t>
-      </w:r>
-      <w:r>
-        <w:rPr>
-          <w:lang w:val="en-GB"/>
-        </w:rPr>
-        <w:t>get</w:t>
-      </w:r>
-      <w:r>
-        <w:rPr>
-          <w:lang w:val="en-GB"/>
-        </w:rPr>
-        <w:t xml:space="preserve"> </w:t>
-      </w:r>
-      <w:r>
-        <w:rPr>
-          <w:lang w:val="en-GB"/>
-        </w:rPr>
-        <w:t>a parent element</w:t>
-      </w:r>
-      <w:r>
-        <w:rPr>
-          <w:lang w:val="en-GB"/>
-        </w:rPr>
-        <w:t>:</w:t>
-      </w:r>
-      <w:r>
-        <w:rPr>
-          <w:lang w:val="en-GB"/>
-        </w:rPr>
-        <w:t xml:space="preserve"> </w:t>
-      </w:r>
-      <w:r>
-        <w:rPr>
-          <w:u w:val="single"/>
-          <w:lang w:val="en-GB"/>
-        </w:rPr>
-        <w:t>subst</w:t>
-      </w:r>
-      <w:r>
-        <w:rPr>
-          <w:lang w:val="en-GB"/>
-        </w:rPr>
-        <w:t xml:space="preserve"> for </w:t>
-      </w:r>
-      <w:r>
-        <w:rPr>
-          <w:u w:val="single"/>
-          <w:lang w:val="en-GB"/>
-        </w:rPr>
-        <w:t>del</w:t>
-      </w:r>
-      <w:r>
-        <w:rPr>
-          <w:lang w:val="en-GB"/>
-        </w:rPr>
-        <w:t xml:space="preserve"> +</w:t>
-      </w:r>
-      <w:r>
-        <w:rPr>
-          <w:lang w:val="en-GB"/>
-        </w:rPr>
-        <w:t xml:space="preserve"> </w:t>
-      </w:r>
-      <w:r>
-        <w:rPr>
-          <w:u w:val="single"/>
-          <w:lang w:val="en-GB"/>
-        </w:rPr>
-        <w:t>add</w:t>
-      </w:r>
-      <w:r>
-        <w:rPr>
-          <w:lang w:val="en-GB"/>
-        </w:rPr>
-        <w:t xml:space="preserve"> and </w:t>
-      </w:r>
-      <w:r>
-        <w:rPr>
-          <w:u w:val="single"/>
-          <w:lang w:val="en-GB"/>
-        </w:rPr>
-        <w:t>choice</w:t>
-      </w:r>
-      <w:r>
-        <w:rPr>
-          <w:lang w:val="en-GB"/>
-        </w:rPr>
-        <w:t xml:space="preserve"> for the others</w:t>
-      </w:r>
-      <w:r>
-        <w:rPr>
-          <w:lang w:val="en-GB"/>
-        </w:rPr>
-        <w:t>.</w:t>
-      </w:r>
-      <w:r>
-        <w:rPr>
-          <w:lang w:val="en-GB"/>
-        </w:rPr>
-        <w:t xml:space="preserve"> </w:t>
-      </w:r>
-      <w:r>
-        <w:rPr>
-          <w:lang w:val="en-GB"/>
-        </w:rPr>
-        <w:br/>
-      </w:r>
-      <w:r>
-        <w:rPr>
-          <w:b/>
-          <w:lang w:val="en-GB"/>
-        </w:rPr>
-        <w:t>Note</w:t>
-      </w:r>
-      <w:r>
-        <w:rPr>
-          <w:b/>
-          <w:lang w:val="en-GB"/>
-        </w:rPr>
-        <w:t>:</w:t>
-      </w:r>
-      <w:r>
-        <w:rPr>
-          <w:lang w:val="en-GB"/>
-        </w:rPr>
-        <w:t xml:space="preserve"> </w:t>
-      </w:r>
-      <w:r>
-        <w:rPr>
-          <w:lang w:val="en-GB"/>
-        </w:rPr>
-        <w:t>to get the correct result the order of the elements is important: the prior or original element (deleted text, abbreviation, original text, sic text) should always come first.</w:t>
       </w:r>
     </w:p>
     <w:p>
@@ -6911,7 +7208,6 @@
       <w:r>
         <w:rPr>
           <w:rStyle w:val="teidel"/>
-          <w:lang w:val="en-GB"/>
         </w:rPr>
         <w:t>Delete</w:t>
       </w:r>
@@ -6932,7 +7228,6 @@
       <w:r>
         <w:rPr>
           <w:rStyle w:val="teidel"/>
-          <w:lang w:val="en-GB"/>
         </w:rPr>
         <w:t>Delete</w:t>
       </w:r>
@@ -6945,11 +7240,13 @@
       <w:r>
         <w:rPr>
           <w:rStyle w:val="teiadd"/>
-          <w:lang w:val="en-GB"/>
         </w:rPr>
         <w:t>Add</w:t>
       </w:r>
       <w:r>
+        <w:t>,</w:t>
+      </w:r>
+      <w:r>
         <w:rPr>
           <w:lang w:val="en-GB"/>
         </w:rPr>
@@ -6970,7 +7267,84 @@
       <w:r>
         <w:rPr>
           <w:rStyle w:val="teiadd"/>
-          <w:lang w:val="en-GB"/>
+        </w:rPr>
+        <w:t>Add</w:t>
+      </w:r>
+      <w:r>
+        <w:rPr>
+          <w:lang w:val="en-GB"/>
+        </w:rPr>
+        <w:t xml:space="preserve"> </w:t>
+      </w:r>
+      <w:r>
+        <w:rPr>
+          <w:rStyle w:val="teidel"/>
+        </w:rPr>
+        <w:t>Delete</w:t>
+      </w:r>
+      <w:r>
+        <w:t>,</w:t>
+      </w:r>
+      <w:r>
+        <w:rPr>
+          <w:lang w:val="en-GB"/>
+        </w:rPr>
+        <w:t xml:space="preserve"> text </w:t>
+      </w:r>
+      <w:r>
+        <w:rPr>
+          <w:rStyle w:val="teidel"/>
+        </w:rPr>
+        <w:t>Delete</w:t>
+      </w:r>
+      <w:r>
+        <w:rPr>
+          <w:lang w:val="en-GB"/>
+        </w:rPr>
+        <w:t xml:space="preserve"> </w:t>
+      </w:r>
+      <w:r>
+        <w:rPr>
+          <w:rStyle w:val="teiadd"/>
+        </w:rPr>
+        <w:t>Add</w:t>
+      </w:r>
+      <w:r>
+        <w:rPr>
+          <w:lang w:val="en-GB"/>
+        </w:rPr>
+        <w:t xml:space="preserve"> </w:t>
+      </w:r>
+      <w:r>
+        <w:rPr>
+          <w:rStyle w:val="teidel"/>
+        </w:rPr>
+        <w:t>Delete</w:t>
+      </w:r>
+      <w:r>
+        <w:rPr>
+          <w:lang w:val="en-GB"/>
+        </w:rPr>
+        <w:t xml:space="preserve"> </w:t>
+      </w:r>
+      <w:r>
+        <w:rPr>
+          <w:rStyle w:val="teiadd"/>
+        </w:rPr>
+        <w:t>Add</w:t>
+      </w:r>
+      <w:r>
+        <w:t>,</w:t>
+      </w:r>
+      <w:r>
+        <w:rPr>
+          <w:lang w:val="en-GB"/>
+        </w:rPr>
+        <w:t xml:space="preserve"> text </w:t>
+      </w:r>
+      <w:r>
+        <w:rPr>
+          <w:rStyle w:val="teiadd"/>
         </w:rPr>
         <w:t>Add</w:t>
       </w:r>
@@ -7065,7 +7439,6 @@
       <w:r>
         <w:rPr>
           <w:rStyle w:val="teiabbr"/>
-          <w:lang w:val="en-GB"/>
         </w:rPr>
         <w:t>Abbreviation</w:t>
       </w:r>
@@ -7084,7 +7457,6 @@
       <w:r>
         <w:rPr>
           <w:rStyle w:val="teiabbr"/>
-          <w:lang w:val="en-GB"/>
         </w:rPr>
         <w:t>Abbreviation</w:t>
       </w:r>
@@ -7097,7 +7469,6 @@
       <w:r>
         <w:rPr>
           <w:rStyle w:val="teiexpan"/>
-          <w:lang w:val="en-GB"/>
         </w:rPr>
         <w:t>Expansion</w:t>
       </w:r>
@@ -7105,7 +7476,7 @@
         <w:rPr>
           <w:lang w:val="en-GB"/>
         </w:rPr>
-        <w:t xml:space="preserve"> </w:t>
+        <w:t xml:space="preserve">, </w:t>
       </w:r>
       <w:r>
         <w:rPr>
@@ -7116,7 +7487,6 @@
       <w:r>
         <w:rPr>
           <w:rStyle w:val="teiexpan"/>
-          <w:lang w:val="en-GB"/>
         </w:rPr>
         <w:t>Expansion</w:t>
       </w:r>
@@ -7198,7 +7568,6 @@
       <w:r>
         <w:rPr>
           <w:rStyle w:val="teiorig"/>
-          <w:lang w:val="en-GB"/>
         </w:rPr>
         <w:t>Orig</w:t>
       </w:r>
@@ -7217,7 +7586,6 @@
       <w:r>
         <w:rPr>
           <w:rStyle w:val="teiorig"/>
-          <w:lang w:val="en-GB"/>
         </w:rPr>
         <w:t>Orig</w:t>
       </w:r>
@@ -7230,7 +7598,6 @@
       <w:r>
         <w:rPr>
           <w:rStyle w:val="teireg"/>
-          <w:lang w:val="en-GB"/>
         </w:rPr>
         <w:t>Regularised</w:t>
       </w:r>
@@ -7238,7 +7605,7 @@
         <w:rPr>
           <w:lang w:val="en-GB"/>
         </w:rPr>
-        <w:t xml:space="preserve"> </w:t>
+        <w:t xml:space="preserve">, </w:t>
       </w:r>
       <w:r>
         <w:rPr>
@@ -7249,7 +7616,6 @@
       <w:r>
         <w:rPr>
           <w:rStyle w:val="teireg"/>
-          <w:lang w:val="en-GB"/>
         </w:rPr>
         <w:t>Regularised</w:t>
       </w:r>
@@ -7344,7 +7710,6 @@
       <w:r>
         <w:rPr>
           <w:rStyle w:val="teisic"/>
-          <w:lang w:val="en-GB"/>
         </w:rPr>
         <w:t xml:space="preserve">Sic </w:t>
       </w:r>
@@ -7357,7 +7722,6 @@
       <w:r>
         <w:rPr>
           <w:rStyle w:val="teisic"/>
-          <w:lang w:val="en-GB"/>
         </w:rPr>
         <w:t>Sic</w:t>
       </w:r>
@@ -7370,7 +7734,6 @@
       <w:r>
         <w:rPr>
           <w:rStyle w:val="teicorr"/>
-          <w:lang w:val="en-GB"/>
         </w:rPr>
         <w:t>Corr</w:t>
       </w:r>
@@ -7378,7 +7741,7 @@
         <w:rPr>
           <w:lang w:val="en-GB"/>
         </w:rPr>
-        <w:t xml:space="preserve"> </w:t>
+        <w:t xml:space="preserve">, </w:t>
       </w:r>
       <w:r>
         <w:rPr>
@@ -7389,7 +7752,6 @@
       <w:r>
         <w:rPr>
           <w:rStyle w:val="teicorr"/>
-          <w:lang w:val="en-GB"/>
         </w:rPr>
         <w:t>Corr</w:t>
       </w:r>
@@ -7407,7 +7769,7 @@
           <w:lang w:val="en-GB"/>
         </w:rPr>
       </w:pPr>
-      <w:bookmarkStart w:id="34" w:name="_Toc378364394"/>
+      <w:bookmarkStart w:id="34" w:name="_Toc379023631"/>
       <w:r>
         <w:rPr>
           <w:lang w:val="en-GB"/>
@@ -7458,14 +7820,8 @@
     <w:p>
       <w:pPr>
         <w:pStyle w:val="teifwCatch"/>
-        <w:rPr>
-          <w:lang w:val="en-GB"/>
-        </w:rPr>
-      </w:pPr>
-      <w:r>
-        <w:rPr>
-          <w:lang w:val="en-GB"/>
-        </w:rPr>
+      </w:pPr>
+      <w:r>
         <w:t>Catch-word</w:t>
       </w:r>
     </w:p>
@@ -7476,7 +7832,7 @@
           <w:lang w:val="en-GB"/>
         </w:rPr>
       </w:pPr>
-      <w:bookmarkStart w:id="35" w:name="_Toc378364395"/>
+      <w:bookmarkStart w:id="35" w:name="_Toc379023632"/>
       <w:r>
         <w:rPr>
           <w:lang w:val="en-GB"/>
@@ -7555,7 +7911,7 @@
           <w:lang w:val="en-GB"/>
         </w:rPr>
       </w:pPr>
-      <w:bookmarkStart w:id="36" w:name="_Toc378364396"/>
+      <w:bookmarkStart w:id="36" w:name="_Toc379023633"/>
       <w:r>
         <w:rPr>
           <w:lang w:val="en-GB"/>
@@ -7574,7 +7930,29 @@
         <w:rPr>
           <w:lang w:val="en-GB"/>
         </w:rPr>
-        <w:t>We’ve used approach to authoring TEI documents via Word for many years now, but so far the workflow was from RTF to TEI with home grown XSLT. Now we’re finally switching to standard Stylesheets, and this document and the associated profile are the first attempt.</w:t>
+        <w:t>We’ve used approach to authoring TEI documents via Word for many years now, but so far the workflow was from RTF to TEI with home grown XSLT</w:t>
+      </w:r>
+      <w:r>
+        <w:rPr>
+          <w:lang w:val="en-GB"/>
+        </w:rPr>
+        <w:t xml:space="preserve">, c.f. </w:t>
+      </w:r>
+      <w:hyperlink r:id="rId20" w:history="1">
+        <w:r>
+          <w:rPr>
+            <w:rStyle w:val="Hyperlink"/>
+            <w:rFonts w:cstheme="minorBidi"/>
+            <w:lang w:val="en-GB"/>
+          </w:rPr>
+          <w:t>http://nl.ijs.si/e-zrc/rtf2tei/</w:t>
+        </w:r>
+      </w:hyperlink>
+      <w:r>
+        <w:rPr>
+          <w:lang w:val="en-GB"/>
+        </w:rPr>
+        <w:t>. Now we’re finally switching to standard Stylesheets, and this document and the associated profile are the first attempt.</w:t>
       </w:r>
     </w:p>
     <w:p>
@@ -7605,7 +7983,19 @@
         <w:rPr>
           <w:lang w:val="en-GB"/>
         </w:rPr>
-        <w:t>Fixing bugs, c.f. below</w:t>
+        <w:t>Fixing bugs</w:t>
+      </w:r>
+      <w:r>
+        <w:rPr>
+          <w:lang w:val="en-GB"/>
+        </w:rPr>
+        <w:t xml:space="preserve"> &amp; adding features</w:t>
+      </w:r>
+      <w:r>
+        <w:rPr>
+          <w:lang w:val="en-GB"/>
+        </w:rPr>
+        <w:t>, c.f. below</w:t>
       </w:r>
     </w:p>
     <w:p>
@@ -7667,6 +8057,12 @@
         </w:rPr>
         <w:t>?</w:t>
       </w:r>
+      <w:r>
+        <w:rPr>
+          <w:lang w:val="en-GB"/>
+        </w:rPr>
+        <w:t xml:space="preserve"> Install OxGarage?</w:t>
+      </w:r>
     </w:p>
     <w:p>
       <w:pPr>
@@ -7683,14 +8079,14 @@
         <w:rPr>
           <w:lang w:val="en-GB"/>
         </w:rPr>
-        <w:t>Split current profile into two: for social studies (standard + names) and text-critical (all the rest).</w:t>
+        <w:t xml:space="preserve">Split current profile into two: </w:t>
       </w:r>
     </w:p>
     <w:p>
       <w:pPr>
         <w:pStyle w:val="ListParagraph"/>
         <w:numPr>
-          <w:ilvl w:val="0"/>
+          <w:ilvl w:val="1"/>
           <w:numId w:val="10"/>
         </w:numPr>
         <w:rPr>
@@ -7701,45 +8097,118 @@
         <w:rPr>
           <w:lang w:val="en-GB"/>
         </w:rPr>
-        <w:t>Including profile</w:t>
-      </w:r>
-      <w:r>
-        <w:rPr>
-          <w:lang w:val="en-GB"/>
-        </w:rPr>
-        <w:t>s</w:t>
-      </w:r>
-      <w:r>
-        <w:rPr>
-          <w:lang w:val="en-GB"/>
-        </w:rPr>
-        <w:t xml:space="preserve"> in TEI stylesheets</w:t>
-      </w:r>
-    </w:p>
-    <w:p>
-      <w:pPr>
-        <w:pStyle w:val="Heading2"/>
-        <w:rPr>
-          <w:lang w:val="en-GB"/>
-        </w:rPr>
-      </w:pPr>
-      <w:bookmarkStart w:id="37" w:name="_Ref378325813"/>
-      <w:bookmarkStart w:id="38" w:name="_Ref378325827"/>
-      <w:bookmarkStart w:id="39" w:name="_Toc378364397"/>
-      <w:r>
-        <w:rPr>
-          <w:lang w:val="en-GB"/>
-        </w:rPr>
-        <w:t>Bugs</w:t>
-      </w:r>
-      <w:bookmarkEnd w:id="37"/>
-      <w:bookmarkEnd w:id="38"/>
-      <w:bookmarkEnd w:id="39"/>
-      <w:r>
-        <w:rPr>
+        <w:t>for social studies (</w:t>
+      </w:r>
+      <w:r>
+        <w:rPr>
+          <w:lang w:val="en-GB"/>
+        </w:rPr>
+        <w:t xml:space="preserve">focus on tables, figures, indexes, </w:t>
+      </w:r>
+      <w:r>
+        <w:rPr>
+          <w:lang w:val="en-GB"/>
+        </w:rPr>
+        <w:t>names</w:t>
+      </w:r>
+      <w:r>
+        <w:rPr>
+          <w:lang w:val="en-GB"/>
+        </w:rPr>
+        <w:t xml:space="preserve">, </w:t>
+      </w:r>
+      <w:r>
+        <w:rPr>
+          <w:lang w:val="en-GB"/>
+        </w:rPr>
+        <w:t xml:space="preserve">potentially </w:t>
+      </w:r>
+      <w:r>
+        <w:rPr>
+          <w:lang w:val="en-GB"/>
+        </w:rPr>
+        <w:t>soft pbs</w:t>
+      </w:r>
+      <w:r>
+        <w:rPr>
+          <w:lang w:val="en-GB"/>
+        </w:rPr>
+        <w:t xml:space="preserve">) </w:t>
+      </w:r>
+    </w:p>
+    <w:p>
+      <w:pPr>
+        <w:pStyle w:val="ListParagraph"/>
+        <w:numPr>
+          <w:ilvl w:val="1"/>
+          <w:numId w:val="10"/>
+        </w:numPr>
+        <w:rPr>
+          <w:lang w:val="en-GB"/>
+        </w:rPr>
+      </w:pPr>
+      <w:r>
+        <w:rPr>
+          <w:lang w:val="en-GB"/>
+        </w:rPr>
+        <w:t xml:space="preserve">for humanities </w:t>
+      </w:r>
+      <w:r>
+        <w:rPr>
+          <w:lang w:val="en-GB"/>
+        </w:rPr>
+        <w:t>(</w:t>
+      </w:r>
+      <w:r>
+        <w:rPr>
+          <w:lang w:val="en-GB"/>
+        </w:rPr>
+        <w:t xml:space="preserve">facsimile, text-critical and other </w:t>
+      </w:r>
+      <w:r>
+        <w:rPr>
+          <w:i/>
+          <w:lang w:val="en-GB"/>
+        </w:rPr>
+        <w:t>tei:</w:t>
+      </w:r>
+      <w:r>
+        <w:rPr>
+          <w:i/>
           <w:lang w:val="en-GB"/>
         </w:rPr>
         <w:t xml:space="preserve"> </w:t>
+      </w:r>
+      <w:r>
+        <w:rPr>
+          <w:lang w:val="en-GB"/>
+        </w:rPr>
+        <w:t>styles</w:t>
+      </w:r>
+      <w:r>
+        <w:rPr>
+          <w:lang w:val="en-GB"/>
+        </w:rPr>
+        <w:t>).</w:t>
+      </w:r>
+    </w:p>
+    <w:p>
+      <w:pPr>
+        <w:rPr>
+          <w:lang w:val="en-GB"/>
+        </w:rPr>
+      </w:pPr>
+      <w:r>
+        <w:rPr>
+          <w:lang w:val="en-GB"/>
+        </w:rPr>
+        <w:t xml:space="preserve">  Including</w:t>
+      </w:r>
+      <w:r>
+        <w:rPr>
+          <w:lang w:val="en-GB"/>
+        </w:rPr>
+        <w:t xml:space="preserve"> facsimiles:</w:t>
       </w:r>
     </w:p>
     <w:p>
@@ -7757,31 +8226,14 @@
         <w:rPr>
           <w:lang w:val="en-GB"/>
         </w:rPr>
-        <w:t>E</w:t>
-      </w:r>
-      <w:r>
-        <w:rPr>
-          <w:lang w:val="en-GB"/>
-        </w:rPr>
-        <w:t xml:space="preserve">mbedded </w:t>
-      </w:r>
-      <w:r>
-        <w:rPr>
-          <w:lang w:val="en-GB"/>
-        </w:rPr>
-        <w:t>Excel spreadsheets are not converted</w:t>
-      </w:r>
-      <w:r>
-        <w:rPr>
-          <w:lang w:val="en-GB"/>
-        </w:rPr>
-        <w:t>.</w:t>
-      </w:r>
-      <w:r>
-        <w:rPr>
-          <w:lang w:val="en-GB"/>
-        </w:rPr>
-        <w:t xml:space="preserve"> </w:t>
+        <w:t xml:space="preserve">extend the idea of tei: styles to section headings (pass 4?): </w:t>
+      </w:r>
+      <w:r>
+        <w:rPr>
+          <w:lang w:val="en-GB"/>
+        </w:rPr>
+        <w:br/>
+        <w:t>if it is “tei:facsimile” this is the facsimile.</w:t>
       </w:r>
     </w:p>
     <w:p>
@@ -7799,31 +8251,7 @@
         <w:rPr>
           <w:lang w:val="en-GB"/>
         </w:rPr>
-        <w:t>Figure captions</w:t>
-      </w:r>
-      <w:r>
-        <w:rPr>
-          <w:lang w:val="en-GB"/>
-        </w:rPr>
-        <w:t xml:space="preserve"> don’t work if they are above the </w:t>
-      </w:r>
-      <w:r>
-        <w:rPr>
-          <w:lang w:val="en-GB"/>
-        </w:rPr>
-        <w:t>image</w:t>
-      </w:r>
-      <w:r>
-        <w:rPr>
-          <w:lang w:val="en-GB"/>
-        </w:rPr>
-        <w:t>.</w:t>
-      </w:r>
-      <w:r>
-        <w:rPr>
-          <w:lang w:val="en-GB"/>
-        </w:rPr>
-        <w:t xml:space="preserve"> //fixed localy, pass2 “nuke empy p” is to blame//</w:t>
+        <w:t xml:space="preserve">it can be empty (or maybe just a p) – then a facsimile with hard pb number of surfaces is created </w:t>
       </w:r>
     </w:p>
     <w:p>
@@ -7841,7 +8269,19 @@
         <w:rPr>
           <w:lang w:val="en-GB"/>
         </w:rPr>
-        <w:t>Images without Captions are not figures but paragraphs. Is this a bug //locally taken as one, such paragraphs changed to figures//</w:t>
+        <w:t xml:space="preserve">can have figures </w:t>
+      </w:r>
+      <w:r>
+        <w:rPr>
+          <w:lang w:val="en-GB"/>
+        </w:rPr>
+        <w:t xml:space="preserve">directly </w:t>
+      </w:r>
+      <w:r>
+        <w:rPr>
+          <w:lang w:val="en-GB"/>
+        </w:rPr>
+        <w:t xml:space="preserve">(with captions or not) </w:t>
       </w:r>
     </w:p>
     <w:p>
@@ -7859,42 +8299,21 @@
         <w:rPr>
           <w:lang w:val="en-GB"/>
         </w:rPr>
-        <w:t>If figure uses two pictures side by side, they pict</w:t>
-      </w:r>
-      <w:r>
-        <w:rPr>
-          <w:lang w:val="en-GB"/>
-        </w:rPr>
-        <w:t>ures (images) are not converted //fixed localy</w:t>
-      </w:r>
-      <w:r>
-        <w:rPr>
-          <w:lang w:val="en-GB"/>
-        </w:rPr>
-        <w:t>, pass2 “nuke empy p” is to blame</w:t>
-      </w:r>
-      <w:r>
-        <w:rPr>
-          <w:lang w:val="en-GB"/>
-        </w:rPr>
-        <w:t>//</w:t>
-      </w:r>
-    </w:p>
-    <w:p>
-      <w:pPr>
-        <w:pStyle w:val="Heading2"/>
-        <w:rPr>
-          <w:lang w:val="en-GB"/>
-        </w:rPr>
-      </w:pPr>
-      <w:bookmarkStart w:id="40" w:name="_Toc378364398"/>
-      <w:r>
-        <w:rPr>
-          <w:lang w:val="en-GB"/>
-        </w:rPr>
-        <w:t>Wish list</w:t>
-      </w:r>
-      <w:bookmarkEnd w:id="40"/>
+        <w:t xml:space="preserve">or has a </w:t>
+      </w:r>
+      <w:r>
+        <w:rPr>
+          <w:i/>
+          <w:lang w:val="en-GB"/>
+        </w:rPr>
+        <w:t>tei:surface</w:t>
+      </w:r>
+      <w:r>
+        <w:rPr>
+          <w:lang w:val="en-GB"/>
+        </w:rPr>
+        <w:t xml:space="preserve"> which is a numbered list of surfaces</w:t>
+      </w:r>
     </w:p>
     <w:p>
       <w:pPr>
@@ -7911,21 +8330,76 @@
         <w:rPr>
           <w:lang w:val="en-GB"/>
         </w:rPr>
-        <w:t>Problems with (phrase level) elements containing initial or final space, which should go outside the element, e.g. “foo&lt;term&gt; bar &lt;/term&gt;baz” → “foo &lt;term&gt;bar&lt;/term&gt; baz”, otherwise some injudicious use of normalize-space quickly produces run-together text, e.g. “foo&lt;term&gt;bar&lt;/term&gt;baz”. Example: “text</w:t>
-      </w:r>
-      <w:r>
-        <w:rPr>
-          <w:rStyle w:val="teisic"/>
-          <w:lang w:val="en-GB"/>
-        </w:rPr>
-        <w:t xml:space="preserve"> Sic </w:t>
-      </w:r>
-      <w:r>
-        <w:rPr>
-          <w:lang w:val="en-GB"/>
-        </w:rPr>
-        <w:t xml:space="preserve">text” </w:t>
-      </w:r>
+        <w:t xml:space="preserve">each surface has </w:t>
+      </w:r>
+      <w:r>
+        <w:rPr>
+          <w:lang w:val="en-GB"/>
+        </w:rPr>
+        <w:t xml:space="preserve">a </w:t>
+      </w:r>
+      <w:r>
+        <w:rPr>
+          <w:lang w:val="en-GB"/>
+        </w:rPr>
+        <w:t xml:space="preserve">description </w:t>
+      </w:r>
+      <w:r>
+        <w:rPr>
+          <w:lang w:val="en-GB"/>
+        </w:rPr>
+        <w:t xml:space="preserve">and / </w:t>
+      </w:r>
+      <w:r>
+        <w:rPr>
+          <w:lang w:val="en-GB"/>
+        </w:rPr>
+        <w:t>or URI of image</w:t>
+      </w:r>
+      <w:r>
+        <w:rPr>
+          <w:lang w:val="en-GB"/>
+        </w:rPr>
+        <w:t xml:space="preserve"> (can be local if plugged into downloaded conversion)</w:t>
+      </w:r>
+      <w:r>
+        <w:rPr>
+          <w:lang w:val="en-GB"/>
+        </w:rPr>
+        <w:t>; how are they marked? (if it looks like an uri it is an uri?)</w:t>
+      </w:r>
+    </w:p>
+    <w:p>
+      <w:pPr>
+        <w:pStyle w:val="Heading2"/>
+        <w:rPr>
+          <w:lang w:val="en-GB"/>
+        </w:rPr>
+      </w:pPr>
+      <w:bookmarkStart w:id="37" w:name="_Ref378325813"/>
+      <w:bookmarkStart w:id="38" w:name="_Ref378325827"/>
+      <w:bookmarkStart w:id="39" w:name="_Toc379023634"/>
+      <w:r>
+        <w:rPr>
+          <w:lang w:val="en-GB"/>
+        </w:rPr>
+        <w:t>Bugs</w:t>
+      </w:r>
+      <w:bookmarkEnd w:id="37"/>
+      <w:bookmarkEnd w:id="38"/>
+      <w:r>
+        <w:rPr>
+          <w:lang w:val="en-GB"/>
+        </w:rPr>
+        <w:t xml:space="preserve"> </w:t>
+      </w:r>
+      <w:r>
+        <w:rPr>
+          <w:lang w:val="en-GB"/>
+        </w:rPr>
+        <w:t>and missing features</w:t>
+      </w:r>
+      <w:bookmarkEnd w:id="39"/>
     </w:p>
     <w:p>
       <w:pPr>
@@ -7940,22 +8414,27 @@
       </w:pPr>
       <w:r>
         <w:rPr>
-          <w:u w:val="single"/>
-          <w:lang w:val="en-GB"/>
-        </w:rPr>
-        <w:t>pb</w:t>
-      </w:r>
-      <w:r>
-        <w:rPr>
-          <w:lang w:val="en-GB"/>
-        </w:rPr>
-        <w:t>’s at start / end of elements should be promoted upwards</w:t>
-      </w:r>
-      <w:r>
-        <w:rPr>
-          <w:lang w:val="en-GB"/>
-        </w:rPr>
-        <w:t xml:space="preserve"> as far as they go (and containing elements zapped if then empty)</w:t>
+          <w:lang w:val="en-GB"/>
+        </w:rPr>
+        <w:t>E</w:t>
+      </w:r>
+      <w:r>
+        <w:rPr>
+          <w:lang w:val="en-GB"/>
+        </w:rPr>
+        <w:t xml:space="preserve">mbedded </w:t>
+      </w:r>
+      <w:r>
+        <w:rPr>
+          <w:lang w:val="en-GB"/>
+        </w:rPr>
+        <w:t>Excel spreadsheets are not converted</w:t>
+      </w:r>
+      <w:r>
+        <w:rPr>
+          <w:lang w:val="en-GB"/>
+        </w:rPr>
+        <w:t>.</w:t>
       </w:r>
     </w:p>
     <w:p>
@@ -7973,31 +8452,62 @@
         <w:rPr>
           <w:lang w:val="en-GB"/>
         </w:rPr>
-        <w:t xml:space="preserve">Facsimiles: </w:t>
-      </w:r>
-      <w:r>
-        <w:rPr>
-          <w:lang w:val="en-GB"/>
-        </w:rPr>
-        <w:t xml:space="preserve">how to include </w:t>
-      </w:r>
-      <w:r>
-        <w:rPr>
-          <w:lang w:val="en-GB"/>
-        </w:rPr>
-        <w:t xml:space="preserve">/ refer to </w:t>
-      </w:r>
-      <w:r>
-        <w:rPr>
-          <w:lang w:val="en-GB"/>
-        </w:rPr>
-        <w:t>them?</w:t>
-      </w:r>
-      <w:r>
-        <w:rPr>
-          <w:lang w:val="en-GB"/>
-        </w:rPr>
-        <w:t xml:space="preserve"> (produce dummy facsimile and pb/@facs pointers to it?)</w:t>
+        <w:t>Problems with (phrase level) elements containing initial or final space, which should go outside the element, e.g. “foo&lt;term&gt; bar &lt;/term&gt;baz” → “foo &lt;term&gt;bar&lt;/term&gt; baz”, otherwise some injudicious use of normalize-space quickly produces run-together text, e.g. “foo&lt;term&gt;bar&lt;/term&gt;baz”. Example: “text</w:t>
+      </w:r>
+      <w:r>
+        <w:rPr>
+          <w:rStyle w:val="teisic"/>
+        </w:rPr>
+        <w:t xml:space="preserve"> Sic </w:t>
+      </w:r>
+      <w:r>
+        <w:rPr>
+          <w:lang w:val="en-GB"/>
+        </w:rPr>
+        <w:t xml:space="preserve">text” </w:t>
+      </w:r>
+    </w:p>
+    <w:p>
+      <w:pPr>
+        <w:pStyle w:val="ListParagraph"/>
+        <w:numPr>
+          <w:ilvl w:val="0"/>
+          <w:numId w:val="6"/>
+        </w:numPr>
+        <w:rPr>
+          <w:lang w:val="en-GB"/>
+        </w:rPr>
+      </w:pPr>
+      <w:r>
+        <w:rPr>
+          <w:u w:val="single"/>
+          <w:lang w:val="en-GB"/>
+        </w:rPr>
+        <w:t>pb</w:t>
+      </w:r>
+      <w:r>
+        <w:rPr>
+          <w:lang w:val="en-GB"/>
+        </w:rPr>
+        <w:t>’s at start / end of elements should be promoted upwards</w:t>
+      </w:r>
+      <w:r>
+        <w:rPr>
+          <w:lang w:val="en-GB"/>
+        </w:rPr>
+        <w:t xml:space="preserve"> as far as they go (and containing elements zapped if then empty)</w:t>
+      </w:r>
+      <w:r>
+        <w:rPr>
+          <w:lang w:val="en-GB"/>
+        </w:rPr>
+        <w:t xml:space="preserve"> </w:t>
+      </w:r>
+      <w:r>
+        <w:rPr>
+          <w:lang w:val="en-GB"/>
+        </w:rPr>
+        <w:t>//fixed locally in pass4//</w:t>
       </w:r>
       <w:r>
         <w:rPr>
@@ -8013,7 +8523,7 @@
           <w:lang w:val="en-GB"/>
         </w:rPr>
       </w:pPr>
-      <w:bookmarkStart w:id="41" w:name="_Toc378364399"/>
+      <w:bookmarkStart w:id="40" w:name="_Toc379023635"/>
       <w:r>
         <w:rPr>
           <w:lang w:val="en-GB"/>
@@ -8027,66 +8537,66 @@
         </w:rPr>
         <w:t>Auto-generated sections</w:t>
       </w:r>
+      <w:bookmarkEnd w:id="40"/>
+    </w:p>
+    <w:p>
+      <w:pPr>
+        <w:rPr>
+          <w:lang w:val="en-GB"/>
+        </w:rPr>
+      </w:pPr>
+      <w:r>
+        <w:rPr>
+          <w:lang w:val="en-GB"/>
+        </w:rPr>
+        <w:t xml:space="preserve">Word can auto-generate various tables of contents. </w:t>
+      </w:r>
+      <w:r>
+        <w:rPr>
+          <w:lang w:val="en-GB"/>
+        </w:rPr>
+        <w:t xml:space="preserve">Not clear </w:t>
+      </w:r>
+      <w:r>
+        <w:rPr>
+          <w:lang w:val="en-GB"/>
+        </w:rPr>
+        <w:t>if this is worth including in the TEI document</w:t>
+      </w:r>
+      <w:r>
+        <w:rPr>
+          <w:lang w:val="en-GB"/>
+        </w:rPr>
+        <w:t xml:space="preserve"> (except if pageification is kept)</w:t>
+      </w:r>
+      <w:r>
+        <w:rPr>
+          <w:lang w:val="en-GB"/>
+        </w:rPr>
+        <w:t>, as they would probably be better automatically generated from a tei:divGen.</w:t>
+      </w:r>
+      <w:r>
+        <w:rPr>
+          <w:lang w:val="en-GB"/>
+        </w:rPr>
+        <w:t xml:space="preserve"> </w:t>
+      </w:r>
+    </w:p>
+    <w:p>
+      <w:pPr>
+        <w:pStyle w:val="Heading2"/>
+        <w:rPr>
+          <w:lang w:val="en-GB"/>
+        </w:rPr>
+      </w:pPr>
+      <w:bookmarkStart w:id="41" w:name="_Toc379023636"/>
+      <w:r>
+        <w:rPr>
+          <w:lang w:val="en-GB"/>
+        </w:rPr>
+        <w:t>Index</w:t>
+      </w:r>
       <w:bookmarkEnd w:id="41"/>
-    </w:p>
-    <w:p>
-      <w:pPr>
-        <w:rPr>
-          <w:lang w:val="en-GB"/>
-        </w:rPr>
-      </w:pPr>
-      <w:r>
-        <w:rPr>
-          <w:lang w:val="en-GB"/>
-        </w:rPr>
-        <w:t xml:space="preserve">Word can auto-generate various tables of contents. </w:t>
-      </w:r>
-      <w:r>
-        <w:rPr>
-          <w:lang w:val="en-GB"/>
-        </w:rPr>
-        <w:t xml:space="preserve">Not clear </w:t>
-      </w:r>
-      <w:r>
-        <w:rPr>
-          <w:lang w:val="en-GB"/>
-        </w:rPr>
-        <w:t>if this is worth including in the TEI document</w:t>
-      </w:r>
-      <w:r>
-        <w:rPr>
-          <w:lang w:val="en-GB"/>
-        </w:rPr>
-        <w:t xml:space="preserve"> (except if pageification is kept)</w:t>
-      </w:r>
-      <w:r>
-        <w:rPr>
-          <w:lang w:val="en-GB"/>
-        </w:rPr>
-        <w:t>, as they would probably be better automatically generated from a tei:divGen.</w:t>
-      </w:r>
-      <w:r>
-        <w:rPr>
-          <w:lang w:val="en-GB"/>
-        </w:rPr>
-        <w:t xml:space="preserve"> </w:t>
-      </w:r>
-    </w:p>
-    <w:p>
-      <w:pPr>
-        <w:pStyle w:val="Heading2"/>
-        <w:rPr>
-          <w:lang w:val="en-GB"/>
-        </w:rPr>
-      </w:pPr>
-      <w:bookmarkStart w:id="42" w:name="_Toc378364400"/>
-      <w:r>
-        <w:rPr>
-          <w:lang w:val="en-GB"/>
-        </w:rPr>
-        <w:t>Index</w:t>
-      </w:r>
-      <w:bookmarkEnd w:id="42"/>
     </w:p>
     <w:p>
       <w:pPr>
@@ -8378,7 +8888,7 @@
           <w:lang w:val="en-GB"/>
         </w:rPr>
       </w:pPr>
-      <w:bookmarkStart w:id="43" w:name="_Toc378364401"/>
+      <w:bookmarkStart w:id="42" w:name="_Toc379023637"/>
       <w:r>
         <w:rPr>
           <w:lang w:val="en-GB"/>
@@ -8391,7 +8901,7 @@
         </w:rPr>
         <w:t xml:space="preserve"> of Figures</w:t>
       </w:r>
-      <w:bookmarkEnd w:id="43"/>
+      <w:bookmarkEnd w:id="42"/>
     </w:p>
     <w:p>
       <w:pPr>
@@ -8711,7 +9221,7 @@
           <w:lang w:val="en-GB"/>
         </w:rPr>
       </w:pPr>
-      <w:bookmarkStart w:id="44" w:name="_Toc378364402"/>
+      <w:bookmarkStart w:id="43" w:name="_Toc379023638"/>
       <w:r>
         <w:rPr>
           <w:lang w:val="en-GB"/>
@@ -8724,7 +9234,7 @@
         </w:rPr>
         <w:t xml:space="preserve"> of Tables</w:t>
       </w:r>
-      <w:bookmarkEnd w:id="44"/>
+      <w:bookmarkEnd w:id="43"/>
     </w:p>
     <w:p>
       <w:pPr>
@@ -8935,7 +9445,23 @@
               <w:b/>
               <w:lang w:val="en-GB"/>
             </w:rPr>
-            <w:t xml:space="preserve">Table of </w:t>
+            <w:t>Ta</w:t>
+          </w:r>
+          <w:r>
+            <w:rPr>
+              <w:rStyle w:val="Heading2Char"/>
+              <w:b/>
+              <w:lang w:val="en-GB"/>
+            </w:rPr>
+            <w:t>b</w:t>
+          </w:r>
+          <w:r>
+            <w:rPr>
+              <w:rStyle w:val="Heading2Char"/>
+              <w:b/>
+              <w:lang w:val="en-GB"/>
+            </w:rPr>
+            <w:t xml:space="preserve">le of </w:t>
           </w:r>
           <w:r>
             <w:rPr>
@@ -8976,7 +9502,7 @@
             </w:rPr>
             <w:fldChar w:fldCharType="separate"/>
           </w:r>
-          <w:hyperlink w:anchor="_Toc378364379" w:history="1">
+          <w:hyperlink w:anchor="_Toc379023616" w:history="1">
             <w:r>
               <w:rPr>
                 <w:rStyle w:val="Hyperlink"/>
@@ -9004,7 +9530,7 @@
                 <w:noProof/>
                 <w:webHidden/>
               </w:rPr>
-              <w:instrText xml:space="preserve"> PAGEREF _Toc378364379 \h </w:instrText>
+              <w:instrText xml:space="preserve"> PAGEREF _Toc379023616 \h </w:instrText>
             </w:r>
             <w:r>
               <w:rPr>
@@ -9047,7 +9573,7 @@
               <w:lang w:eastAsia="sl-SI"/>
             </w:rPr>
           </w:pPr>
-          <w:hyperlink w:anchor="_Toc378364380" w:history="1">
+          <w:hyperlink w:anchor="_Toc379023617" w:history="1">
             <w:r>
               <w:rPr>
                 <w:rStyle w:val="Hyperlink"/>
@@ -9075,7 +9601,7 @@
                 <w:noProof/>
                 <w:webHidden/>
               </w:rPr>
-              <w:instrText xml:space="preserve"> PAGEREF _Toc378364380 \h </w:instrText>
+              <w:instrText xml:space="preserve"> PAGEREF _Toc379023617 \h </w:instrText>
             </w:r>
             <w:r>
               <w:rPr>
@@ -9095,7 +9621,7 @@
                 <w:noProof/>
                 <w:webHidden/>
               </w:rPr>
-              <w:t>1</w:t>
+              <w:t>2</w:t>
             </w:r>
             <w:r>
               <w:rPr>
@@ -9118,7 +9644,7 @@
               <w:lang w:eastAsia="sl-SI"/>
             </w:rPr>
           </w:pPr>
-          <w:hyperlink w:anchor="_Toc378364381" w:history="1">
+          <w:hyperlink w:anchor="_Toc379023618" w:history="1">
             <w:r>
               <w:rPr>
                 <w:rStyle w:val="Hyperlink"/>
@@ -9146,7 +9672,7 @@
                 <w:noProof/>
                 <w:webHidden/>
               </w:rPr>
-              <w:instrText xml:space="preserve"> PAGEREF _Toc378364381 \h </w:instrText>
+              <w:instrText xml:space="preserve"> PAGEREF _Toc379023618 \h </w:instrText>
             </w:r>
             <w:r>
               <w:rPr>
@@ -9166,7 +9692,7 @@
                 <w:noProof/>
                 <w:webHidden/>
               </w:rPr>
-              <w:t>1</w:t>
+              <w:t>2</w:t>
             </w:r>
             <w:r>
               <w:rPr>
@@ -9189,7 +9715,7 @@
               <w:lang w:eastAsia="sl-SI"/>
             </w:rPr>
           </w:pPr>
-          <w:hyperlink w:anchor="_Toc378364382" w:history="1">
+          <w:hyperlink w:anchor="_Toc379023619" w:history="1">
             <w:r>
               <w:rPr>
                 <w:rStyle w:val="Hyperlink"/>
@@ -9217,7 +9743,7 @@
                 <w:noProof/>
                 <w:webHidden/>
               </w:rPr>
-              <w:instrText xml:space="preserve"> PAGEREF _Toc378364382 \h </w:instrText>
+              <w:instrText xml:space="preserve"> PAGEREF _Toc379023619 \h </w:instrText>
             </w:r>
             <w:r>
               <w:rPr>
@@ -9260,7 +9786,7 @@
               <w:lang w:eastAsia="sl-SI"/>
             </w:rPr>
           </w:pPr>
-          <w:hyperlink w:anchor="_Toc378364383" w:history="1">
+          <w:hyperlink w:anchor="_Toc379023620" w:history="1">
             <w:r>
               <w:rPr>
                 <w:rStyle w:val="Hyperlink"/>
@@ -9288,7 +9814,7 @@
                 <w:noProof/>
                 <w:webHidden/>
               </w:rPr>
-              <w:instrText xml:space="preserve"> PAGEREF _Toc378364383 \h </w:instrText>
+              <w:instrText xml:space="preserve"> PAGEREF _Toc379023620 \h </w:instrText>
             </w:r>
             <w:r>
               <w:rPr>
@@ -9331,7 +9857,7 @@
               <w:lang w:eastAsia="sl-SI"/>
             </w:rPr>
           </w:pPr>
-          <w:hyperlink w:anchor="_Toc378364384" w:history="1">
+          <w:hyperlink w:anchor="_Toc379023621" w:history="1">
             <w:r>
               <w:rPr>
                 <w:rStyle w:val="Hyperlink"/>
@@ -9359,7 +9885,7 @@
                 <w:noProof/>
                 <w:webHidden/>
               </w:rPr>
-              <w:instrText xml:space="preserve"> PAGEREF _Toc378364384 \h </w:instrText>
+              <w:instrText xml:space="preserve"> PAGEREF _Toc379023621 \h </w:instrText>
             </w:r>
             <w:r>
               <w:rPr>
@@ -9402,7 +9928,7 @@
               <w:lang w:eastAsia="sl-SI"/>
             </w:rPr>
           </w:pPr>
-          <w:hyperlink w:anchor="_Toc378364385" w:history="1">
+          <w:hyperlink w:anchor="_Toc379023622" w:history="1">
             <w:r>
               <w:rPr>
                 <w:rStyle w:val="Hyperlink"/>
@@ -9430,7 +9956,7 @@
                 <w:noProof/>
                 <w:webHidden/>
               </w:rPr>
-              <w:instrText xml:space="preserve"> PAGEREF _Toc378364385 \h </w:instrText>
+              <w:instrText xml:space="preserve"> PAGEREF _Toc379023622 \h </w:instrText>
             </w:r>
             <w:r>
               <w:rPr>
@@ -9450,7 +9976,7 @@
                 <w:noProof/>
                 <w:webHidden/>
               </w:rPr>
-              <w:t>2</w:t>
+              <w:t>3</w:t>
             </w:r>
             <w:r>
               <w:rPr>
@@ -9473,7 +9999,7 @@
               <w:lang w:eastAsia="sl-SI"/>
             </w:rPr>
           </w:pPr>
-          <w:hyperlink w:anchor="_Toc378364386" w:history="1">
+          <w:hyperlink w:anchor="_Toc379023623" w:history="1">
             <w:r>
               <w:rPr>
                 <w:rStyle w:val="Hyperlink"/>
@@ -9501,7 +10027,7 @@
                 <w:noProof/>
                 <w:webHidden/>
               </w:rPr>
-              <w:instrText xml:space="preserve"> PAGEREF _Toc378364386 \h </w:instrText>
+              <w:instrText xml:space="preserve"> PAGEREF _Toc379023623 \h </w:instrText>
             </w:r>
             <w:r>
               <w:rPr>
@@ -9544,7 +10070,7 @@
               <w:lang w:eastAsia="sl-SI"/>
             </w:rPr>
           </w:pPr>
-          <w:hyperlink w:anchor="_Toc378364387" w:history="1">
+          <w:hyperlink w:anchor="_Toc379023624" w:history="1">
             <w:r>
               <w:rPr>
                 <w:rStyle w:val="Hyperlink"/>
@@ -9572,7 +10098,7 @@
                 <w:noProof/>
                 <w:webHidden/>
               </w:rPr>
-              <w:instrText xml:space="preserve"> PAGEREF _Toc378364387 \h </w:instrText>
+              <w:instrText xml:space="preserve"> PAGEREF _Toc379023624 \h </w:instrText>
             </w:r>
             <w:r>
               <w:rPr>
@@ -9615,7 +10141,7 @@
               <w:lang w:eastAsia="sl-SI"/>
             </w:rPr>
           </w:pPr>
-          <w:hyperlink w:anchor="_Toc378364388" w:history="1">
+          <w:hyperlink w:anchor="_Toc379023625" w:history="1">
             <w:r>
               <w:rPr>
                 <w:rStyle w:val="Hyperlink"/>
@@ -9643,7 +10169,7 @@
                 <w:noProof/>
                 <w:webHidden/>
               </w:rPr>
-              <w:instrText xml:space="preserve"> PAGEREF _Toc378364388 \h </w:instrText>
+              <w:instrText xml:space="preserve"> PAGEREF _Toc379023625 \h </w:instrText>
             </w:r>
             <w:r>
               <w:rPr>
@@ -9686,7 +10212,7 @@
               <w:lang w:eastAsia="sl-SI"/>
             </w:rPr>
           </w:pPr>
-          <w:hyperlink w:anchor="_Toc378364389" w:history="1">
+          <w:hyperlink w:anchor="_Toc379023626" w:history="1">
             <w:r>
               <w:rPr>
                 <w:rStyle w:val="Hyperlink"/>
@@ -9714,7 +10240,7 @@
                 <w:noProof/>
                 <w:webHidden/>
               </w:rPr>
-              <w:instrText xml:space="preserve"> PAGEREF _Toc378364389 \h </w:instrText>
+              <w:instrText xml:space="preserve"> PAGEREF _Toc379023626 \h </w:instrText>
             </w:r>
             <w:r>
               <w:rPr>
@@ -9757,7 +10283,7 @@
               <w:lang w:eastAsia="sl-SI"/>
             </w:rPr>
           </w:pPr>
-          <w:hyperlink w:anchor="_Toc378364390" w:history="1">
+          <w:hyperlink w:anchor="_Toc379023627" w:history="1">
             <w:r>
               <w:rPr>
                 <w:rStyle w:val="Hyperlink"/>
@@ -9785,7 +10311,7 @@
                 <w:noProof/>
                 <w:webHidden/>
               </w:rPr>
-              <w:instrText xml:space="preserve"> PAGEREF _Toc378364390 \h </w:instrText>
+              <w:instrText xml:space="preserve"> PAGEREF _Toc379023627 \h </w:instrText>
             </w:r>
             <w:r>
               <w:rPr>
@@ -9828,7 +10354,7 @@
               <w:lang w:eastAsia="sl-SI"/>
             </w:rPr>
           </w:pPr>
-          <w:hyperlink w:anchor="_Toc378364391" w:history="1">
+          <w:hyperlink w:anchor="_Toc379023628" w:history="1">
             <w:r>
               <w:rPr>
                 <w:rStyle w:val="Hyperlink"/>
@@ -9856,7 +10382,7 @@
                 <w:noProof/>
                 <w:webHidden/>
               </w:rPr>
-              <w:instrText xml:space="preserve"> PAGEREF _Toc378364391 \h </w:instrText>
+              <w:instrText xml:space="preserve"> PAGEREF _Toc379023628 \h </w:instrText>
             </w:r>
             <w:r>
               <w:rPr>
@@ -9899,7 +10425,7 @@
               <w:lang w:eastAsia="sl-SI"/>
             </w:rPr>
           </w:pPr>
-          <w:hyperlink w:anchor="_Toc378364392" w:history="1">
+          <w:hyperlink w:anchor="_Toc379023629" w:history="1">
             <w:r>
               <w:rPr>
                 <w:rStyle w:val="Hyperlink"/>
@@ -9927,7 +10453,7 @@
                 <w:noProof/>
                 <w:webHidden/>
               </w:rPr>
-              <w:instrText xml:space="preserve"> PAGEREF _Toc378364392 \h </w:instrText>
+              <w:instrText xml:space="preserve"> PAGEREF _Toc379023629 \h </w:instrText>
             </w:r>
             <w:r>
               <w:rPr>
@@ -9970,7 +10496,7 @@
               <w:lang w:eastAsia="sl-SI"/>
             </w:rPr>
           </w:pPr>
-          <w:hyperlink w:anchor="_Toc378364393" w:history="1">
+          <w:hyperlink w:anchor="_Toc379023630" w:history="1">
             <w:r>
               <w:rPr>
                 <w:rStyle w:val="Hyperlink"/>
@@ -9998,7 +10524,7 @@
                 <w:noProof/>
                 <w:webHidden/>
               </w:rPr>
-              <w:instrText xml:space="preserve"> PAGEREF _Toc378364393 \h </w:instrText>
+              <w:instrText xml:space="preserve"> PAGEREF _Toc379023630 \h </w:instrText>
             </w:r>
             <w:r>
               <w:rPr>
@@ -10041,7 +10567,7 @@
               <w:lang w:eastAsia="sl-SI"/>
             </w:rPr>
           </w:pPr>
-          <w:hyperlink w:anchor="_Toc378364394" w:history="1">
+          <w:hyperlink w:anchor="_Toc379023631" w:history="1">
             <w:r>
               <w:rPr>
                 <w:rStyle w:val="Hyperlink"/>
@@ -10069,7 +10595,7 @@
                 <w:noProof/>
                 <w:webHidden/>
               </w:rPr>
-              <w:instrText xml:space="preserve"> PAGEREF _Toc378364394 \h </w:instrText>
+              <w:instrText xml:space="preserve"> PAGEREF _Toc379023631 \h </w:instrText>
             </w:r>
             <w:r>
               <w:rPr>
@@ -10112,7 +10638,7 @@
               <w:lang w:eastAsia="sl-SI"/>
             </w:rPr>
           </w:pPr>
-          <w:hyperlink w:anchor="_Toc378364395" w:history="1">
+          <w:hyperlink w:anchor="_Toc379023632" w:history="1">
             <w:r>
               <w:rPr>
                 <w:rStyle w:val="Hyperlink"/>
@@ -10140,7 +10666,7 @@
                 <w:noProof/>
                 <w:webHidden/>
               </w:rPr>
-              <w:instrText xml:space="preserve"> PAGEREF _Toc378364395 \h </w:instrText>
+              <w:instrText xml:space="preserve"> PAGEREF _Toc379023632 \h </w:instrText>
             </w:r>
             <w:r>
               <w:rPr>
@@ -10183,7 +10709,7 @@
               <w:lang w:eastAsia="sl-SI"/>
             </w:rPr>
           </w:pPr>
-          <w:hyperlink w:anchor="_Toc378364396" w:history="1">
+          <w:hyperlink w:anchor="_Toc379023633" w:history="1">
             <w:r>
               <w:rPr>
                 <w:rStyle w:val="Hyperlink"/>
@@ -10211,7 +10737,7 @@
                 <w:noProof/>
                 <w:webHidden/>
               </w:rPr>
-              <w:instrText xml:space="preserve"> PAGEREF _Toc378364396 \h </w:instrText>
+              <w:instrText xml:space="preserve"> PAGEREF _Toc379023633 \h </w:instrText>
             </w:r>
             <w:r>
               <w:rPr>
@@ -10254,14 +10780,14 @@
               <w:lang w:eastAsia="sl-SI"/>
             </w:rPr>
           </w:pPr>
-          <w:hyperlink w:anchor="_Toc378364397" w:history="1">
+          <w:hyperlink w:anchor="_Toc379023634" w:history="1">
             <w:r>
               <w:rPr>
                 <w:rStyle w:val="Hyperlink"/>
                 <w:noProof/>
                 <w:lang w:val="en-GB"/>
               </w:rPr>
-              <w:t>Bugs</w:t>
+              <w:t>Bugs and missing features</w:t>
             </w:r>
             <w:r>
               <w:rPr>
@@ -10282,7 +10808,7 @@
                 <w:noProof/>
                 <w:webHidden/>
               </w:rPr>
-              <w:instrText xml:space="preserve"> PAGEREF _Toc378364397 \h </w:instrText>
+              <w:instrText xml:space="preserve"> PAGEREF _Toc379023634 \h </w:instrText>
             </w:r>
             <w:r>
               <w:rPr>
@@ -10303,6 +10829,77 @@
                 <w:webHidden/>
               </w:rPr>
               <w:t>8</w:t>
+            </w:r>
+            <w:r>
+              <w:rPr>
+                <w:noProof/>
+                <w:webHidden/>
+              </w:rPr>
+              <w:fldChar w:fldCharType="end"/>
+            </w:r>
+          </w:hyperlink>
+        </w:p>
+        <w:p>
+          <w:pPr>
+            <w:pStyle w:val="TOC1"/>
+            <w:tabs>
+              <w:tab w:val="right" w:leader="dot" w:pos="9062"/>
+            </w:tabs>
+            <w:rPr>
+              <w:rFonts w:eastAsiaTheme="minorEastAsia"/>
+              <w:noProof/>
+              <w:lang w:eastAsia="sl-SI"/>
+            </w:rPr>
+          </w:pPr>
+          <w:hyperlink w:anchor="_Toc379023635" w:history="1">
+            <w:r>
+              <w:rPr>
+                <w:rStyle w:val="Hyperlink"/>
+                <w:noProof/>
+                <w:lang w:val="en-GB"/>
+              </w:rPr>
+              <w:t>Appendix 1. Auto-generated sections</w:t>
+            </w:r>
+            <w:r>
+              <w:rPr>
+                <w:noProof/>
+                <w:webHidden/>
+              </w:rPr>
+              <w:tab/>
+            </w:r>
+            <w:r>
+              <w:rPr>
+                <w:noProof/>
+                <w:webHidden/>
+              </w:rPr>
+              <w:fldChar w:fldCharType="begin"/>
+            </w:r>
+            <w:r>
+              <w:rPr>
+                <w:noProof/>
+                <w:webHidden/>
+              </w:rPr>
+              <w:instrText xml:space="preserve"> PAGEREF _Toc379023635 \h </w:instrText>
+            </w:r>
+            <w:r>
+              <w:rPr>
+                <w:noProof/>
+                <w:webHidden/>
+              </w:rPr>
+            </w:r>
+            <w:r>
+              <w:rPr>
+                <w:noProof/>
+                <w:webHidden/>
+              </w:rPr>
+              <w:fldChar w:fldCharType="separate"/>
+            </w:r>
+            <w:r>
+              <w:rPr>
+                <w:noProof/>
+                <w:webHidden/>
+              </w:rPr>
+              <w:t>9</w:t>
             </w:r>
             <w:r>
               <w:rPr>
@@ -10325,14 +10922,14 @@
               <w:lang w:eastAsia="sl-SI"/>
             </w:rPr>
           </w:pPr>
-          <w:hyperlink w:anchor="_Toc378364398" w:history="1">
+          <w:hyperlink w:anchor="_Toc379023636" w:history="1">
             <w:r>
               <w:rPr>
                 <w:rStyle w:val="Hyperlink"/>
                 <w:noProof/>
                 <w:lang w:val="en-GB"/>
               </w:rPr>
-              <w:t>Wish list</w:t>
+              <w:t>Index</w:t>
             </w:r>
             <w:r>
               <w:rPr>
@@ -10353,78 +10950,7 @@
                 <w:noProof/>
                 <w:webHidden/>
               </w:rPr>
-              <w:instrText xml:space="preserve"> PAGEREF _Toc378364398 \h </w:instrText>
-            </w:r>
-            <w:r>
-              <w:rPr>
-                <w:noProof/>
-                <w:webHidden/>
-              </w:rPr>
-            </w:r>
-            <w:r>
-              <w:rPr>
-                <w:noProof/>
-                <w:webHidden/>
-              </w:rPr>
-              <w:fldChar w:fldCharType="separate"/>
-            </w:r>
-            <w:r>
-              <w:rPr>
-                <w:noProof/>
-                <w:webHidden/>
-              </w:rPr>
-              <w:t>8</w:t>
-            </w:r>
-            <w:r>
-              <w:rPr>
-                <w:noProof/>
-                <w:webHidden/>
-              </w:rPr>
-              <w:fldChar w:fldCharType="end"/>
-            </w:r>
-          </w:hyperlink>
-        </w:p>
-        <w:p>
-          <w:pPr>
-            <w:pStyle w:val="TOC1"/>
-            <w:tabs>
-              <w:tab w:val="right" w:leader="dot" w:pos="9062"/>
-            </w:tabs>
-            <w:rPr>
-              <w:rFonts w:eastAsiaTheme="minorEastAsia"/>
-              <w:noProof/>
-              <w:lang w:eastAsia="sl-SI"/>
-            </w:rPr>
-          </w:pPr>
-          <w:hyperlink w:anchor="_Toc378364399" w:history="1">
-            <w:r>
-              <w:rPr>
-                <w:rStyle w:val="Hyperlink"/>
-                <w:noProof/>
-                <w:lang w:val="en-GB"/>
-              </w:rPr>
-              <w:t>Appendix 1. Auto-generated sections</w:t>
-            </w:r>
-            <w:r>
-              <w:rPr>
-                <w:noProof/>
-                <w:webHidden/>
-              </w:rPr>
-              <w:tab/>
-            </w:r>
-            <w:r>
-              <w:rPr>
-                <w:noProof/>
-                <w:webHidden/>
-              </w:rPr>
-              <w:fldChar w:fldCharType="begin"/>
-            </w:r>
-            <w:r>
-              <w:rPr>
-                <w:noProof/>
-                <w:webHidden/>
-              </w:rPr>
-              <w:instrText xml:space="preserve"> PAGEREF _Toc378364399 \h </w:instrText>
+              <w:instrText xml:space="preserve"> PAGEREF _Toc379023636 \h </w:instrText>
             </w:r>
             <w:r>
               <w:rPr>
@@ -10467,14 +10993,14 @@
               <w:lang w:eastAsia="sl-SI"/>
             </w:rPr>
           </w:pPr>
-          <w:hyperlink w:anchor="_Toc378364400" w:history="1">
+          <w:hyperlink w:anchor="_Toc379023637" w:history="1">
             <w:r>
               <w:rPr>
                 <w:rStyle w:val="Hyperlink"/>
                 <w:noProof/>
                 <w:lang w:val="en-GB"/>
               </w:rPr>
-              <w:t>Index</w:t>
+              <w:t>Table of Figures</w:t>
             </w:r>
             <w:r>
               <w:rPr>
@@ -10495,7 +11021,7 @@
                 <w:noProof/>
                 <w:webHidden/>
               </w:rPr>
-              <w:instrText xml:space="preserve"> PAGEREF _Toc378364400 \h </w:instrText>
+              <w:instrText xml:space="preserve"> PAGEREF _Toc379023637 \h </w:instrText>
             </w:r>
             <w:r>
               <w:rPr>
@@ -10538,14 +11064,14 @@
               <w:lang w:eastAsia="sl-SI"/>
             </w:rPr>
           </w:pPr>
-          <w:hyperlink w:anchor="_Toc378364401" w:history="1">
+          <w:hyperlink w:anchor="_Toc379023638" w:history="1">
             <w:r>
               <w:rPr>
                 <w:rStyle w:val="Hyperlink"/>
                 <w:noProof/>
                 <w:lang w:val="en-GB"/>
               </w:rPr>
-              <w:t>Table of Figures</w:t>
+              <w:t>Table of Tables</w:t>
             </w:r>
             <w:r>
               <w:rPr>
@@ -10566,78 +11092,7 @@
                 <w:noProof/>
                 <w:webHidden/>
               </w:rPr>
-              <w:instrText xml:space="preserve"> PAGEREF _Toc378364401 \h </w:instrText>
-            </w:r>
-            <w:r>
-              <w:rPr>
-                <w:noProof/>
-                <w:webHidden/>
-              </w:rPr>
-            </w:r>
-            <w:r>
-              <w:rPr>
-                <w:noProof/>
-                <w:webHidden/>
-              </w:rPr>
-              <w:fldChar w:fldCharType="separate"/>
-            </w:r>
-            <w:r>
-              <w:rPr>
-                <w:noProof/>
-                <w:webHidden/>
-              </w:rPr>
-              <w:t>9</w:t>
-            </w:r>
-            <w:r>
-              <w:rPr>
-                <w:noProof/>
-                <w:webHidden/>
-              </w:rPr>
-              <w:fldChar w:fldCharType="end"/>
-            </w:r>
-          </w:hyperlink>
-        </w:p>
-        <w:p>
-          <w:pPr>
-            <w:pStyle w:val="TOC2"/>
-            <w:tabs>
-              <w:tab w:val="right" w:leader="dot" w:pos="9062"/>
-            </w:tabs>
-            <w:rPr>
-              <w:rFonts w:eastAsiaTheme="minorEastAsia"/>
-              <w:noProof/>
-              <w:lang w:eastAsia="sl-SI"/>
-            </w:rPr>
-          </w:pPr>
-          <w:hyperlink w:anchor="_Toc378364402" w:history="1">
-            <w:r>
-              <w:rPr>
-                <w:rStyle w:val="Hyperlink"/>
-                <w:noProof/>
-                <w:lang w:val="en-GB"/>
-              </w:rPr>
-              <w:t>Table of Tables</w:t>
-            </w:r>
-            <w:r>
-              <w:rPr>
-                <w:noProof/>
-                <w:webHidden/>
-              </w:rPr>
-              <w:tab/>
-            </w:r>
-            <w:r>
-              <w:rPr>
-                <w:noProof/>
-                <w:webHidden/>
-              </w:rPr>
-              <w:fldChar w:fldCharType="begin"/>
-            </w:r>
-            <w:r>
-              <w:rPr>
-                <w:noProof/>
-                <w:webHidden/>
-              </w:rPr>
-              <w:instrText xml:space="preserve"> PAGEREF _Toc378364402 \h </w:instrText>
+              <w:instrText xml:space="preserve"> PAGEREF _Toc379023638 \h </w:instrText>
             </w:r>
             <w:r>
               <w:rPr>
@@ -11915,6 +12370,92 @@
     </w:lvl>
   </w:abstractNum>
   <w:abstractNum w:abstractNumId="10">
+    <w:nsid w:val="6042043B"/>
+    <w:multiLevelType w:val="hybridMultilevel"/>
+    <w:tmpl w:val="FA4022E6"/>
+    <w:lvl w:ilvl="0" w:tplc="0424000F">
+      <w:start w:val="1"/>
+      <w:numFmt w:val="decimal"/>
+      <w:lvlText w:val="%1."/>
+      <w:lvlJc w:val="left"/>
+      <w:pPr>
+        <w:ind w:left="720" w:hanging="360"/>
+      </w:pPr>
+    </w:lvl>
+    <w:lvl w:ilvl="1" w:tplc="04240019" w:tentative="1">
+      <w:start w:val="1"/>
+      <w:numFmt w:val="lowerLetter"/>
+      <w:lvlText w:val="%2."/>
+      <w:lvlJc w:val="left"/>
+      <w:pPr>
+        <w:ind w:left="1440" w:hanging="360"/>
+      </w:pPr>
+    </w:lvl>
+    <w:lvl w:ilvl="2" w:tplc="0424001B" w:tentative="1">
+      <w:start w:val="1"/>
+      <w:numFmt w:val="lowerRoman"/>
+      <w:lvlText w:val="%3."/>
+      <w:lvlJc w:val="right"/>
+      <w:pPr>
+        <w:ind w:left="2160" w:hanging="180"/>
+      </w:pPr>
+    </w:lvl>
+    <w:lvl w:ilvl="3" w:tplc="0424000F" w:tentative="1">
+      <w:start w:val="1"/>
+      <w:numFmt w:val="decimal"/>
+      <w:lvlText w:val="%4."/>
+      <w:lvlJc w:val="left"/>
+      <w:pPr>
+        <w:ind w:left="2880" w:hanging="360"/>
+      </w:pPr>
+    </w:lvl>
+    <w:lvl w:ilvl="4" w:tplc="04240019" w:tentative="1">
+      <w:start w:val="1"/>
+      <w:numFmt w:val="lowerLetter"/>
+      <w:lvlText w:val="%5."/>
+      <w:lvlJc w:val="left"/>
+      <w:pPr>
+        <w:ind w:left="3600" w:hanging="360"/>
+      </w:pPr>
+    </w:lvl>
+    <w:lvl w:ilvl="5" w:tplc="0424001B" w:tentative="1">
+      <w:start w:val="1"/>
+      <w:numFmt w:val="lowerRoman"/>
+      <w:lvlText w:val="%6."/>
+      <w:lvlJc w:val="right"/>
+      <w:pPr>
+        <w:ind w:left="4320" w:hanging="180"/>
+      </w:pPr>
+    </w:lvl>
+    <w:lvl w:ilvl="6" w:tplc="0424000F" w:tentative="1">
+      <w:start w:val="1"/>
+      <w:numFmt w:val="decimal"/>
+      <w:lvlText w:val="%7."/>
+      <w:lvlJc w:val="left"/>
+      <w:pPr>
+        <w:ind w:left="5040" w:hanging="360"/>
+      </w:pPr>
+    </w:lvl>
+    <w:lvl w:ilvl="7" w:tplc="04240019" w:tentative="1">
+      <w:start w:val="1"/>
+      <w:numFmt w:val="lowerLetter"/>
+      <w:lvlText w:val="%8."/>
+      <w:lvlJc w:val="left"/>
+      <w:pPr>
+        <w:ind w:left="5760" w:hanging="360"/>
+      </w:pPr>
+    </w:lvl>
+    <w:lvl w:ilvl="8" w:tplc="0424001B" w:tentative="1">
+      <w:start w:val="1"/>
+      <w:numFmt w:val="lowerRoman"/>
+      <w:lvlText w:val="%9."/>
+      <w:lvlJc w:val="right"/>
+      <w:pPr>
+        <w:ind w:left="6480" w:hanging="180"/>
+      </w:pPr>
+    </w:lvl>
+  </w:abstractNum>
+  <w:abstractNum w:abstractNumId="11">
     <w:nsid w:val="70F10A7D"/>
     <w:multiLevelType w:val="hybridMultilevel"/>
     <w:tmpl w:val="07E8A8C6"/>
@@ -12027,7 +12568,7 @@
       </w:rPr>
     </w:lvl>
   </w:abstractNum>
-  <w:abstractNum w:abstractNumId="11">
+  <w:abstractNum w:abstractNumId="12">
     <w:nsid w:val="74DC5AAA"/>
     <w:multiLevelType w:val="hybridMultilevel"/>
     <w:tmpl w:val="0ED6909C"/>
@@ -12113,7 +12654,7 @@
       </w:pPr>
     </w:lvl>
   </w:abstractNum>
-  <w:abstractNum w:abstractNumId="12">
+  <w:abstractNum w:abstractNumId="13">
     <w:nsid w:val="7DFA4497"/>
     <w:multiLevelType w:val="hybridMultilevel"/>
     <w:tmpl w:val="13E80E1A"/>
@@ -12126,7 +12667,7 @@
         <w:ind w:left="720" w:hanging="360"/>
       </w:pPr>
     </w:lvl>
-    <w:lvl w:ilvl="1" w:tplc="04240019" w:tentative="1">
+    <w:lvl w:ilvl="1" w:tplc="04240019">
       <w:start w:val="1"/>
       <w:numFmt w:val="lowerLetter"/>
       <w:lvlText w:val="%2."/>
@@ -12206,7 +12747,7 @@
     <w:abstractNumId w:val="4"/>
   </w:num>
   <w:num w:numId="3">
-    <w:abstractNumId w:val="11"/>
+    <w:abstractNumId w:val="12"/>
   </w:num>
   <w:num w:numId="4">
     <w:abstractNumId w:val="1"/>
@@ -12227,16 +12768,19 @@
     <w:abstractNumId w:val="7"/>
   </w:num>
   <w:num w:numId="10">
-    <w:abstractNumId w:val="12"/>
+    <w:abstractNumId w:val="13"/>
   </w:num>
   <w:num w:numId="11">
-    <w:abstractNumId w:val="10"/>
+    <w:abstractNumId w:val="11"/>
   </w:num>
   <w:num w:numId="12">
     <w:abstractNumId w:val="8"/>
   </w:num>
   <w:num w:numId="13">
     <w:abstractNumId w:val="3"/>
+  </w:num>
+  <w:num w:numId="14">
+    <w:abstractNumId w:val="10"/>
   </w:num>
 </w:numbering>
 </file>
@@ -12844,7 +13388,7 @@
     <w:link w:val="QuoteChar"/>
     <w:uiPriority w:val="99"/>
     <w:unhideWhenUsed/>
-    <w:rsid w:val="00DF3AB6"/>
+    <w:rsid w:val="00890F1C"/>
     <w:pPr>
       <w:spacing w:before="90" w:after="120" w:line="240" w:lineRule="auto"/>
       <w:ind w:left="240"/>
@@ -12854,7 +13398,7 @@
       <w:i/>
       <w:color w:val="000080"/>
       <w:szCs w:val="24"/>
-      <w:lang w:eastAsia="ja-JP"/>
+      <w:lang w:val="en-GB" w:eastAsia="ja-JP"/>
       <w14:shadow w14:blurRad="50800" w14:dist="38100" w14:dir="2700000" w14:sx="100000" w14:sy="100000" w14:kx="0" w14:ky="0" w14:algn="tl">
         <w14:srgbClr w14:val="000000">
           <w14:alpha w14:val="60000"/>
@@ -12867,13 +13411,13 @@
     <w:basedOn w:val="DefaultParagraphFont"/>
     <w:link w:val="Quote"/>
     <w:uiPriority w:val="99"/>
-    <w:rsid w:val="00DF3AB6"/>
+    <w:rsid w:val="00890F1C"/>
     <w:rPr>
       <w:rFonts w:ascii="Times New Roman" w:eastAsia="MS Mincho" w:hAnsi="Times New Roman" w:cs="Times New Roman"/>
       <w:i/>
       <w:color w:val="000080"/>
       <w:szCs w:val="24"/>
-      <w:lang w:eastAsia="ja-JP"/>
+      <w:lang w:val="en-GB" w:eastAsia="ja-JP"/>
       <w14:shadow w14:blurRad="50800" w14:dist="38100" w14:dir="2700000" w14:sx="100000" w14:sy="100000" w14:kx="0" w14:ky="0" w14:algn="tl">
         <w14:srgbClr w14:val="000000">
           <w14:alpha w14:val="60000"/>
@@ -12886,13 +13430,13 @@
     <w:basedOn w:val="DefaultParagraphFont"/>
     <w:uiPriority w:val="99"/>
     <w:qFormat/>
-    <w:rsid w:val="00FC5FA6"/>
+    <w:rsid w:val="00890F1C"/>
     <w:rPr>
       <w:rFonts w:cs="Times New Roman"/>
       <w:b/>
       <w:color w:val="0000FF"/>
       <w:u w:val="dotted"/>
-      <w:lang w:val="sl-SI" w:eastAsia="x-none"/>
+      <w:lang w:val="en-GB" w:eastAsia="x-none"/>
     </w:rPr>
   </w:style>
   <w:style w:type="character" w:customStyle="1" w:styleId="teiadd">
@@ -12900,12 +13444,12 @@
     <w:basedOn w:val="DefaultParagraphFont"/>
     <w:uiPriority w:val="99"/>
     <w:qFormat/>
-    <w:rsid w:val="00FC5FA6"/>
+    <w:rsid w:val="00890F1C"/>
     <w:rPr>
       <w:rFonts w:cs="Times New Roman"/>
       <w:color w:val="339966"/>
       <w:u w:val="single"/>
-      <w:lang w:val="sl-SI" w:eastAsia="x-none"/>
+      <w:lang w:val="en-GB" w:eastAsia="x-none"/>
     </w:rPr>
   </w:style>
   <w:style w:type="character" w:customStyle="1" w:styleId="teibibl">
@@ -12913,7 +13457,7 @@
     <w:basedOn w:val="DefaultParagraphFont"/>
     <w:uiPriority w:val="99"/>
     <w:qFormat/>
-    <w:rsid w:val="005675A4"/>
+    <w:rsid w:val="00890F1C"/>
     <w:rPr>
       <w:rFonts w:asciiTheme="minorHAnsi" w:hAnsiTheme="minorHAnsi" w:cs="Times New Roman"/>
       <w:i/>
@@ -12930,7 +13474,7 @@
     <w:basedOn w:val="Normal"/>
     <w:uiPriority w:val="99"/>
     <w:qFormat/>
-    <w:rsid w:val="005103BA"/>
+    <w:rsid w:val="00E47677"/>
     <w:pPr>
       <w:spacing w:before="60" w:after="60" w:line="240" w:lineRule="auto"/>
       <w:ind w:left="285"/>
@@ -12939,7 +13483,7 @@
       <w:rFonts w:ascii="Times New Roman" w:eastAsia="MS Mincho" w:hAnsi="Times New Roman" w:cs="Times New Roman"/>
       <w:color w:val="993300"/>
       <w:szCs w:val="24"/>
-      <w:lang w:eastAsia="ja-JP"/>
+      <w:lang w:val="en-GB" w:eastAsia="ja-JP"/>
     </w:rPr>
   </w:style>
   <w:style w:type="paragraph" w:customStyle="1" w:styleId="teifwCatch">
@@ -12974,12 +13518,12 @@
     <w:basedOn w:val="DefaultParagraphFont"/>
     <w:uiPriority w:val="99"/>
     <w:qFormat/>
-    <w:rsid w:val="00FC5FA6"/>
+    <w:rsid w:val="00890F1C"/>
     <w:rPr>
       <w:rFonts w:cs="Times New Roman"/>
       <w:color w:val="339966"/>
       <w:u w:val="double"/>
-      <w:lang w:val="sl-SI" w:eastAsia="x-none"/>
+      <w:lang w:val="en-GB" w:eastAsia="x-none"/>
     </w:rPr>
   </w:style>
   <w:style w:type="character" w:customStyle="1" w:styleId="teigap">
@@ -12987,13 +13531,13 @@
     <w:basedOn w:val="DefaultParagraphFont"/>
     <w:uiPriority w:val="99"/>
     <w:qFormat/>
-    <w:rsid w:val="00FC5FA6"/>
+    <w:rsid w:val="00E47677"/>
     <w:rPr>
       <w:rFonts w:cs="Times New Roman"/>
       <w:b/>
       <w:color w:val="FF0000"/>
       <w:effect w:val="none"/>
-      <w:lang w:val="sl-SI" w:eastAsia="x-none"/>
+      <w:lang w:val="en-GB" w:eastAsia="x-none"/>
     </w:rPr>
   </w:style>
   <w:style w:type="character" w:customStyle="1" w:styleId="teidamage">
@@ -13001,13 +13545,13 @@
     <w:basedOn w:val="teigap"/>
     <w:uiPriority w:val="99"/>
     <w:qFormat/>
-    <w:rsid w:val="00FC5FA6"/>
+    <w:rsid w:val="00890F1C"/>
     <w:rPr>
       <w:rFonts w:cs="Times New Roman"/>
       <w:b/>
       <w:color w:val="FFC000"/>
       <w:effect w:val="none"/>
-      <w:lang w:val="sl-SI" w:eastAsia="x-none"/>
+      <w:lang w:val="en-GB" w:eastAsia="x-none"/>
     </w:rPr>
   </w:style>
   <w:style w:type="character" w:customStyle="1" w:styleId="teidel">
@@ -13015,12 +13559,12 @@
     <w:basedOn w:val="DefaultParagraphFont"/>
     <w:uiPriority w:val="99"/>
     <w:qFormat/>
-    <w:rsid w:val="00FC5FA6"/>
+    <w:rsid w:val="00890F1C"/>
     <w:rPr>
       <w:rFonts w:cs="Times New Roman"/>
       <w:strike/>
       <w:color w:val="FF0000"/>
-      <w:lang w:val="sl-SI" w:eastAsia="x-none"/>
+      <w:lang w:val="en-GB" w:eastAsia="x-none"/>
     </w:rPr>
   </w:style>
   <w:style w:type="paragraph" w:styleId="ListParagraph">
@@ -13039,12 +13583,12 @@
     <w:basedOn w:val="DefaultParagraphFont"/>
     <w:uiPriority w:val="99"/>
     <w:qFormat/>
-    <w:rsid w:val="00FC5FA6"/>
+    <w:rsid w:val="00E47677"/>
     <w:rPr>
       <w:rFonts w:cs="Times New Roman"/>
       <w:color w:val="0000FF"/>
       <w:u w:val="double"/>
-      <w:lang w:val="sl-SI" w:eastAsia="x-none"/>
+      <w:lang w:val="en-GB" w:eastAsia="x-none"/>
     </w:rPr>
   </w:style>
   <w:style w:type="character" w:customStyle="1" w:styleId="teiforeign">
@@ -13069,14 +13613,13 @@
     <w:basedOn w:val="DefaultParagraphFont"/>
     <w:uiPriority w:val="99"/>
     <w:qFormat/>
-    <w:rsid w:val="00EC76BC"/>
+    <w:rsid w:val="00E47677"/>
     <w:rPr>
       <w:rFonts w:cs="Times New Roman"/>
       <w:b w:val="0"/>
       <w:color w:val="auto"/>
-      <w:bdr w:val="none" w:sz="0" w:space="0" w:color="auto"/>
-      <w:shd w:val="clear" w:color="auto" w:fill="00B0F0"/>
-      <w:lang w:val="sl-SI" w:eastAsia="x-none"/>
+      <w:bdr w:val="single" w:sz="12" w:space="0" w:color="C00000"/>
+      <w:lang w:val="en-GB" w:eastAsia="x-none"/>
     </w:rPr>
   </w:style>
   <w:style w:type="character" w:customStyle="1" w:styleId="teiorig">
@@ -13084,12 +13627,12 @@
     <w:basedOn w:val="DefaultParagraphFont"/>
     <w:uiPriority w:val="99"/>
     <w:qFormat/>
-    <w:rsid w:val="00FC5FA6"/>
+    <w:rsid w:val="00E47677"/>
     <w:rPr>
       <w:rFonts w:cs="Times New Roman"/>
       <w:color w:val="FF00FF"/>
       <w:u w:val="dotted"/>
-      <w:lang w:val="sl-SI" w:eastAsia="x-none"/>
+      <w:lang w:val="en-GB" w:eastAsia="x-none"/>
     </w:rPr>
   </w:style>
   <w:style w:type="character" w:customStyle="1" w:styleId="teiq">
@@ -13097,13 +13640,13 @@
     <w:basedOn w:val="DefaultParagraphFont"/>
     <w:uiPriority w:val="99"/>
     <w:qFormat/>
-    <w:rsid w:val="00FC5FA6"/>
+    <w:rsid w:val="00E47677"/>
     <w:rPr>
       <w:rFonts w:cs="Times New Roman"/>
       <w:i/>
       <w:color w:val="000080"/>
       <w:em w:val="none"/>
-      <w:lang w:val="sl-SI" w:eastAsia="x-none"/>
+      <w:lang w:val="en-GB" w:eastAsia="x-none"/>
       <w14:shadow w14:blurRad="50800" w14:dist="38100" w14:dir="2700000" w14:sx="100000" w14:sy="100000" w14:kx="0" w14:ky="0" w14:algn="tl">
         <w14:srgbClr w14:val="000000">
           <w14:alpha w14:val="60000"/>
@@ -13116,11 +13659,10 @@
     <w:basedOn w:val="DefaultParagraphFont"/>
     <w:uiPriority w:val="99"/>
     <w:qFormat/>
-    <w:rsid w:val="00EC76BC"/>
+    <w:rsid w:val="00123ABD"/>
     <w:rPr>
-      <w:bdr w:val="none" w:sz="0" w:space="0" w:color="auto"/>
-      <w:shd w:val="clear" w:color="auto" w:fill="FFFF00"/>
-      <w:lang w:val="sl-SI"/>
+      <w:bdr w:val="single" w:sz="12" w:space="0" w:color="00B0F0"/>
+      <w:lang w:val="en-GB"/>
     </w:rPr>
   </w:style>
   <w:style w:type="character" w:customStyle="1" w:styleId="teireg">
@@ -13128,12 +13670,12 @@
     <w:basedOn w:val="DefaultParagraphFont"/>
     <w:uiPriority w:val="99"/>
     <w:qFormat/>
-    <w:rsid w:val="00FC5FA6"/>
+    <w:rsid w:val="00E47677"/>
     <w:rPr>
       <w:rFonts w:cs="Times New Roman"/>
       <w:color w:val="FF00FF"/>
       <w:u w:val="double"/>
-      <w:lang w:val="sl-SI" w:eastAsia="x-none"/>
+      <w:lang w:val="en-GB" w:eastAsia="x-none"/>
     </w:rPr>
   </w:style>
   <w:style w:type="character" w:customStyle="1" w:styleId="teisic">
@@ -13141,12 +13683,12 @@
     <w:basedOn w:val="DefaultParagraphFont"/>
     <w:uiPriority w:val="99"/>
     <w:qFormat/>
-    <w:rsid w:val="00FC5FA6"/>
+    <w:rsid w:val="00E47677"/>
     <w:rPr>
       <w:rFonts w:cs="Times New Roman"/>
       <w:color w:val="FF0000"/>
       <w:u w:val="dotted"/>
-      <w:lang w:val="sl-SI" w:eastAsia="x-none"/>
+      <w:lang w:val="en-GB" w:eastAsia="x-none"/>
     </w:rPr>
   </w:style>
   <w:style w:type="paragraph" w:customStyle="1" w:styleId="teisp">
@@ -13154,7 +13696,7 @@
     <w:basedOn w:val="Normal"/>
     <w:uiPriority w:val="99"/>
     <w:qFormat/>
-    <w:rsid w:val="00BD3313"/>
+    <w:rsid w:val="00E47677"/>
     <w:pPr>
       <w:spacing w:before="60" w:after="30" w:line="240" w:lineRule="auto"/>
       <w:ind w:left="285"/>
@@ -13164,7 +13706,7 @@
       <w:i/>
       <w:color w:val="993366"/>
       <w:szCs w:val="24"/>
-      <w:lang w:eastAsia="ja-JP"/>
+      <w:lang w:val="en-GB" w:eastAsia="ja-JP"/>
     </w:rPr>
   </w:style>
   <w:style w:type="character" w:customStyle="1" w:styleId="teisupplied">
@@ -13172,13 +13714,13 @@
     <w:basedOn w:val="teigap"/>
     <w:uiPriority w:val="99"/>
     <w:qFormat/>
-    <w:rsid w:val="00FC5FA6"/>
+    <w:rsid w:val="00E47677"/>
     <w:rPr>
       <w:rFonts w:cs="Times New Roman"/>
       <w:b/>
       <w:color w:val="984806" w:themeColor="accent6" w:themeShade="80"/>
       <w:effect w:val="none"/>
-      <w:lang w:val="sl-SI" w:eastAsia="x-none"/>
+      <w:lang w:val="en-GB" w:eastAsia="x-none"/>
     </w:rPr>
   </w:style>
   <w:style w:type="character" w:customStyle="1" w:styleId="teisurplus">
@@ -13186,26 +13728,26 @@
     <w:basedOn w:val="teigap"/>
     <w:uiPriority w:val="99"/>
     <w:qFormat/>
-    <w:rsid w:val="00FC5FA6"/>
+    <w:rsid w:val="00E47677"/>
     <w:rPr>
       <w:rFonts w:cs="Times New Roman"/>
       <w:b/>
       <w:color w:val="00B050"/>
       <w:effect w:val="none"/>
-      <w:lang w:val="sl-SI" w:eastAsia="x-none"/>
+      <w:lang w:val="en-GB" w:eastAsia="x-none"/>
     </w:rPr>
   </w:style>
   <w:style w:type="character" w:customStyle="1" w:styleId="teiunclear">
     <w:name w:val="tei:unclear"/>
     <w:uiPriority w:val="99"/>
     <w:qFormat/>
-    <w:rsid w:val="00A53649"/>
+    <w:rsid w:val="00E47677"/>
     <w:rPr>
       <w:rFonts w:cs="Times New Roman"/>
       <w:b/>
       <w:color w:val="7030A0"/>
       <w:effect w:val="none"/>
-      <w:lang w:val="sl-SI" w:eastAsia="x-none"/>
+      <w:lang w:val="en-GB" w:eastAsia="x-none"/>
     </w:rPr>
   </w:style>
   <w:style w:type="character" w:styleId="FootnoteReference">
@@ -13269,7 +13811,7 @@
     <w:next w:val="Normal"/>
     <w:uiPriority w:val="37"/>
     <w:unhideWhenUsed/>
-    <w:rsid w:val="00FC5FA6"/>
+    <w:rsid w:val="00890F1C"/>
     <w:pPr>
       <w:numPr>
         <w:numId w:val="1"/>
@@ -13277,7 +13819,7 @@
       <w:spacing w:before="100" w:beforeAutospacing="1" w:after="0"/>
     </w:pPr>
     <w:rPr>
-      <w:lang w:val="en-US"/>
+      <w:lang w:val="en-GB"/>
     </w:rPr>
   </w:style>
   <w:style w:type="paragraph" w:styleId="BodyText">
@@ -13420,30 +13962,25 @@
   </w:style>
   <w:style w:type="character" w:customStyle="1" w:styleId="teipersName">
     <w:name w:val="tei:persName"/>
-    <w:basedOn w:val="DefaultParagraphFont"/>
+    <w:basedOn w:val="teiname"/>
     <w:uiPriority w:val="99"/>
     <w:qFormat/>
-    <w:rsid w:val="00EC76BC"/>
+    <w:rsid w:val="00123ABD"/>
     <w:rPr>
+      <w:rFonts w:cs="Times New Roman"/>
+      <w:b w:val="0"/>
       <w:color w:val="auto"/>
-      <w:bdr w:val="none" w:sz="0" w:space="0" w:color="auto"/>
-      <w:shd w:val="clear" w:color="auto" w:fill="FABF8F" w:themeFill="accent6" w:themeFillTint="99"/>
-      <w:lang w:val="en-GB"/>
-      <w14:shadow w14:blurRad="60007" w14:dist="310007" w14:dir="7680000" w14:sx="100000" w14:sy="30000" w14:kx="1300200" w14:ky="0" w14:algn="ctr">
-        <w14:srgbClr w14:val="FF0000">
-          <w14:alpha w14:val="68000"/>
-        </w14:srgbClr>
-      </w14:shadow>
+      <w:bdr w:val="single" w:sz="12" w:space="0" w:color="FF0000"/>
+      <w:lang w:val="en-GB" w:eastAsia="x-none"/>
     </w:rPr>
   </w:style>
   <w:style w:type="character" w:customStyle="1" w:styleId="teiplaceName">
     <w:name w:val="tei:placeName"/>
     <w:uiPriority w:val="99"/>
     <w:qFormat/>
-    <w:rsid w:val="00EC76BC"/>
+    <w:rsid w:val="00123ABD"/>
     <w:rPr>
-      <w:bdr w:val="none" w:sz="0" w:space="0" w:color="auto"/>
-      <w:shd w:val="clear" w:color="auto" w:fill="A6A6A6" w:themeFill="background1" w:themeFillShade="A6"/>
+      <w:bdr w:val="single" w:sz="12" w:space="0" w:color="00B050"/>
     </w:rPr>
   </w:style>
   <w:style w:type="paragraph" w:styleId="TOCHeading">
@@ -13565,7 +14102,7 @@
     <w:uiPriority w:val="35"/>
     <w:unhideWhenUsed/>
     <w:qFormat/>
-    <w:rsid w:val="00AE2CD4"/>
+    <w:rsid w:val="00890F1C"/>
     <w:pPr>
       <w:spacing w:after="200" w:line="240" w:lineRule="auto"/>
     </w:pPr>
@@ -13723,7 +14260,6 @@
     </w:pPr>
     <w:rPr>
       <w:color w:val="E36C0A" w:themeColor="accent6" w:themeShade="BF"/>
-      <w:lang w:val="en-GB"/>
     </w:rPr>
   </w:style>
   <w:style w:type="paragraph" w:styleId="EndnoteText">
@@ -13952,11 +14488,11 @@
         </c:dLbls>
         <c:gapWidth val="150"/>
         <c:overlap val="100"/>
-        <c:axId val="6354720"/>
-        <c:axId val="6355112"/>
+        <c:axId val="198735480"/>
+        <c:axId val="198735872"/>
       </c:barChart>
       <c:catAx>
-        <c:axId val="6354720"/>
+        <c:axId val="198735480"/>
         <c:scaling>
           <c:orientation val="minMax"/>
         </c:scaling>
@@ -13976,7 +14512,7 @@
             <a:endParaRPr lang="sl-SI"/>
           </a:p>
         </c:txPr>
-        <c:crossAx val="6355112"/>
+        <c:crossAx val="198735872"/>
         <c:crosses val="autoZero"/>
         <c:auto val="1"/>
         <c:lblAlgn val="ctr"/>
@@ -13984,7 +14520,7 @@
         <c:noMultiLvlLbl val="0"/>
       </c:catAx>
       <c:valAx>
-        <c:axId val="6355112"/>
+        <c:axId val="198735872"/>
         <c:scaling>
           <c:orientation val="minMax"/>
         </c:scaling>
@@ -14005,7 +14541,7 @@
             <a:endParaRPr lang="sl-SI"/>
           </a:p>
         </c:txPr>
-        <c:crossAx val="6354720"/>
+        <c:crossAx val="198735480"/>
         <c:crosses val="autoZero"/>
         <c:crossBetween val="between"/>
       </c:valAx>
@@ -14605,7 +15141,7 @@
 </file>
 
 <file path=customXml/itemProps1.xml><?xml version="1.0" encoding="utf-8"?>
-<ds:datastoreItem xmlns:ds="http://schemas.openxmlformats.org/officeDocument/2006/customXml" ds:itemID="{89E057C4-5027-4ED1-87D1-2A2A303CB080}">
+<ds:datastoreItem xmlns:ds="http://schemas.openxmlformats.org/officeDocument/2006/customXml" ds:itemID="{B8B0F8E5-9184-454F-B017-9924DE412E3E}">
   <ds:schemaRefs>
     <ds:schemaRef ds:uri="http://schemas.openxmlformats.org/officeDocument/2006/bibliography"/>
   </ds:schemaRefs>

</xml_diff>